<commit_message>
Complete SDP sections 1.4, 1.5, 2.1
</commit_message>
<xml_diff>
--- a/Project-Plan.docx
+++ b/Project-Plan.docx
@@ -1,6 +1,6 @@
 
 <file path=word/document.xml><?xml version="1.0" encoding="utf-8"?>
-<w:document xmlns:wpc="http://schemas.microsoft.com/office/word/2010/wordprocessingCanvas" xmlns:cx="http://schemas.microsoft.com/office/drawing/2014/chartex" xmlns:cx1="http://schemas.microsoft.com/office/drawing/2015/9/8/chartex" xmlns:cx2="http://schemas.microsoft.com/office/drawing/2015/10/21/chartex" xmlns:cx3="http://schemas.microsoft.com/office/drawing/2016/5/9/chartex" xmlns:cx4="http://schemas.microsoft.com/office/drawing/2016/5/10/chartex" xmlns:cx5="http://schemas.microsoft.com/office/drawing/2016/5/11/chartex" xmlns:cx6="http://schemas.microsoft.com/office/drawing/2016/5/12/chartex" xmlns:cx7="http://schemas.microsoft.com/office/drawing/2016/5/13/chartex" xmlns:cx8="http://schemas.microsoft.com/office/drawing/2016/5/14/chartex" xmlns:mc="http://schemas.openxmlformats.org/markup-compatibility/2006" xmlns:aink="http://schemas.microsoft.com/office/drawing/2016/ink" xmlns:am3d="http://schemas.microsoft.com/office/drawing/2017/model3d" xmlns:o="urn:schemas-microsoft-com:office:office" xmlns:oel="http://schemas.microsoft.com/office/2019/extlst" xmlns:r="http://schemas.openxmlformats.org/officeDocument/2006/relationships" xmlns:m="http://schemas.openxmlformats.org/officeDocument/2006/math" xmlns:v="urn:schemas-microsoft-com:vml" xmlns:wp14="http://schemas.microsoft.com/office/word/2010/wordprocessingDrawing" xmlns:wp="http://schemas.openxmlformats.org/drawingml/2006/wordprocessingDrawing" xmlns:w10="urn:schemas-microsoft-com:office:word" xmlns:w="http://schemas.openxmlformats.org/wordprocessingml/2006/main" xmlns:w14="http://schemas.microsoft.com/office/word/2010/wordml" xmlns:w15="http://schemas.microsoft.com/office/word/2012/wordml" xmlns:w16cex="http://schemas.microsoft.com/office/word/2018/wordml/cex" xmlns:w16cid="http://schemas.microsoft.com/office/word/2016/wordml/cid" xmlns:w16="http://schemas.microsoft.com/office/word/2018/wordml" xmlns:w16sdtdh="http://schemas.microsoft.com/office/word/2020/wordml/sdtdatahash" xmlns:w16se="http://schemas.microsoft.com/office/word/2015/wordml/symex" xmlns:wpg="http://schemas.microsoft.com/office/word/2010/wordprocessingGroup" xmlns:wpi="http://schemas.microsoft.com/office/word/2010/wordprocessingInk" xmlns:wne="http://schemas.microsoft.com/office/word/2006/wordml" xmlns:wps="http://schemas.microsoft.com/office/word/2010/wordprocessingShape" mc:Ignorable="w14 w15 w16se w16cid w16 w16cex w16sdtdh wp14">
+<w:document xmlns:wpc="http://schemas.microsoft.com/office/word/2010/wordprocessingCanvas" xmlns:cx="http://schemas.microsoft.com/office/drawing/2014/chartex" xmlns:cx1="http://schemas.microsoft.com/office/drawing/2015/9/8/chartex" xmlns:cx2="http://schemas.microsoft.com/office/drawing/2015/10/21/chartex" xmlns:cx3="http://schemas.microsoft.com/office/drawing/2016/5/9/chartex" xmlns:cx4="http://schemas.microsoft.com/office/drawing/2016/5/10/chartex" xmlns:cx5="http://schemas.microsoft.com/office/drawing/2016/5/11/chartex" xmlns:cx6="http://schemas.microsoft.com/office/drawing/2016/5/12/chartex" xmlns:cx7="http://schemas.microsoft.com/office/drawing/2016/5/13/chartex" xmlns:cx8="http://schemas.microsoft.com/office/drawing/2016/5/14/chartex" xmlns:mc="http://schemas.openxmlformats.org/markup-compatibility/2006" xmlns:aink="http://schemas.microsoft.com/office/drawing/2016/ink" xmlns:am3d="http://schemas.microsoft.com/office/drawing/2017/model3d" xmlns:o="urn:schemas-microsoft-com:office:office" xmlns:oel="http://schemas.microsoft.com/office/2019/extlst" xmlns:r="http://schemas.openxmlformats.org/officeDocument/2006/relationships" xmlns:m="http://schemas.openxmlformats.org/officeDocument/2006/math" xmlns:v="urn:schemas-microsoft-com:vml" xmlns:wp14="http://schemas.microsoft.com/office/word/2010/wordprocessingDrawing" xmlns:wp="http://schemas.openxmlformats.org/drawingml/2006/wordprocessingDrawing" xmlns:w10="urn:schemas-microsoft-com:office:word" xmlns:w="http://schemas.openxmlformats.org/wordprocessingml/2006/main" xmlns:w14="http://schemas.microsoft.com/office/word/2010/wordml" xmlns:w15="http://schemas.microsoft.com/office/word/2012/wordml" xmlns:w16cex="http://schemas.microsoft.com/office/word/2018/wordml/cex" xmlns:w16cid="http://schemas.microsoft.com/office/word/2016/wordml/cid" xmlns:w16="http://schemas.microsoft.com/office/word/2018/wordml" xmlns:w16du="http://schemas.microsoft.com/office/word/2023/wordml/word16du" xmlns:w16sdtdh="http://schemas.microsoft.com/office/word/2020/wordml/sdtdatahash" xmlns:w16sdtfl="http://schemas.microsoft.com/office/word/2024/wordml/sdtformatlock" xmlns:w16se="http://schemas.microsoft.com/office/word/2015/wordml/symex" xmlns:wpg="http://schemas.microsoft.com/office/word/2010/wordprocessingGroup" xmlns:wpi="http://schemas.microsoft.com/office/word/2010/wordprocessingInk" xmlns:wne="http://schemas.microsoft.com/office/word/2006/wordml" xmlns:wps="http://schemas.microsoft.com/office/word/2010/wordprocessingShape" mc:Ignorable="w14 w15 w16se w16cid w16 w16cex w16sdtdh w16sdtfl w16du wp14">
   <w:body>
     <w:p>
       <w:pPr>
@@ -17,7 +17,7 @@
         <w:fldChar w:fldCharType="separate"/>
       </w:r>
       <w:r>
-        <w:t>&lt;Project Name&gt;</w:t>
+        <w:t xml:space="preserve">Arithmetic Expression Evaluator C++ </w:t>
       </w:r>
       <w:r>
         <w:fldChar w:fldCharType="end"/>
@@ -235,7 +235,25 @@
               <w:pStyle w:val="Tabletext"/>
             </w:pPr>
             <w:r>
-              <w:t>&lt;dd/mmm/yy&gt;</w:t>
+              <w:t>&lt;</w:t>
+            </w:r>
+            <w:r>
+              <w:t>11</w:t>
+            </w:r>
+            <w:r>
+              <w:t>/</w:t>
+            </w:r>
+            <w:r>
+              <w:t>Feb</w:t>
+            </w:r>
+            <w:r>
+              <w:t>/</w:t>
+            </w:r>
+            <w:r>
+              <w:t>26</w:t>
+            </w:r>
+            <w:r>
+              <w:t>&gt;</w:t>
             </w:r>
           </w:p>
         </w:tc>
@@ -248,7 +266,19 @@
               <w:pStyle w:val="Tabletext"/>
             </w:pPr>
             <w:r>
-              <w:t>&lt;x.x&gt;</w:t>
+              <w:t>&lt;</w:t>
+            </w:r>
+            <w:r>
+              <w:t>1</w:t>
+            </w:r>
+            <w:r>
+              <w:t>.</w:t>
+            </w:r>
+            <w:r>
+              <w:t>0</w:t>
+            </w:r>
+            <w:r>
+              <w:t>&gt;</w:t>
             </w:r>
           </w:p>
         </w:tc>
@@ -261,7 +291,7 @@
               <w:pStyle w:val="Tabletext"/>
             </w:pPr>
             <w:r>
-              <w:t>&lt;details&gt;</w:t>
+              <w:t>Added content for Sections 1.4, 1.5 and 2.1.</w:t>
             </w:r>
           </w:p>
         </w:tc>
@@ -274,7 +304,7 @@
               <w:pStyle w:val="Tabletext"/>
             </w:pPr>
             <w:r>
-              <w:t>&lt;name&gt;</w:t>
+              <w:t>Yecolia E.</w:t>
             </w:r>
           </w:p>
         </w:tc>
@@ -2946,15 +2976,7 @@
         <w:t>Software Development Plan</w:t>
       </w:r>
       <w:r>
-        <w:t xml:space="preserve"> describes </w:t>
-      </w:r>
-      <w:proofErr w:type="gramStart"/>
-      <w:r>
-        <w:t>the overall plan</w:t>
-      </w:r>
-      <w:proofErr w:type="gramEnd"/>
-      <w:r>
-        <w:t xml:space="preserve"> to be used by the &lt;project name&gt; project, including deployment of the product. The details of the individual iterations will be described in the Iteration Plans.</w:t>
+        <w:t xml:space="preserve"> describes the overall plan to be used by the &lt;project name&gt; project, including deployment of the product. The details of the individual iterations will be described in the Iteration Plans.</w:t>
       </w:r>
       <w:r>
         <w:br/>
@@ -3022,150 +3044,140 @@
     </w:p>
     <w:p>
       <w:pPr>
-        <w:pStyle w:val="InfoBlue"/>
-      </w:pPr>
-      <w:r>
-        <w:t xml:space="preserve">[This subsection provides a complete list of all documents referenced elsewhere in the </w:t>
-      </w:r>
-      <w:r>
-        <w:rPr>
-          <w:b/>
-        </w:rPr>
-        <w:t>Software Development Plan</w:t>
-      </w:r>
-      <w:r>
-        <w:t xml:space="preserve">. Identify each document by title, report number if applicable, date, and publishing organization. Specify the sources from which the references can be obtained. This information may be provided by reference to an appendix or to another document. </w:t>
-      </w:r>
-    </w:p>
-    <w:p>
-      <w:pPr>
-        <w:pStyle w:val="InfoBlue"/>
-      </w:pPr>
-      <w:r>
-        <w:t xml:space="preserve">For the </w:t>
+        <w:pStyle w:val="BodyText"/>
+      </w:pPr>
+      <w:r>
+        <w:t>The following documents and resources are referenced in this Software Development Plan:</w:t>
+      </w:r>
+    </w:p>
+    <w:p>
+      <w:pPr>
+        <w:pStyle w:val="BodyText"/>
+      </w:pPr>
+      <w:r>
+        <w:t xml:space="preserve">1.  </w:t>
       </w:r>
       <w:r>
         <w:rPr>
           <w:b/>
           <w:bCs/>
         </w:rPr>
-        <w:t>Software Development Plan</w:t>
-      </w:r>
-      <w:r>
-        <w:t xml:space="preserve">, the list of referenced artifacts includes: </w:t>
-      </w:r>
-    </w:p>
-    <w:p>
-      <w:pPr>
-        <w:pStyle w:val="InfoBlue"/>
-        <w:numPr>
-          <w:ilvl w:val="0"/>
-          <w:numId w:val="31"/>
-        </w:numPr>
-        <w:tabs>
-          <w:tab w:val="clear" w:pos="360"/>
-          <w:tab w:val="num" w:pos="1080"/>
-        </w:tabs>
-        <w:ind w:left="1080"/>
-      </w:pPr>
-      <w:r>
-        <w:t xml:space="preserve">Iteration Plans </w:t>
-      </w:r>
-    </w:p>
-    <w:p>
-      <w:pPr>
-        <w:pStyle w:val="InfoBlue"/>
-        <w:numPr>
-          <w:ilvl w:val="0"/>
-          <w:numId w:val="31"/>
-        </w:numPr>
-        <w:tabs>
-          <w:tab w:val="clear" w:pos="360"/>
-          <w:tab w:val="num" w:pos="1080"/>
-        </w:tabs>
-        <w:ind w:left="1080"/>
-        <w:rPr>
-          <w:highlight w:val="yellow"/>
-        </w:rPr>
-      </w:pPr>
-      <w:r>
-        <w:rPr>
-          <w:highlight w:val="yellow"/>
-        </w:rPr>
-        <w:t>Development Case</w:t>
-      </w:r>
-    </w:p>
-    <w:p>
-      <w:pPr>
-        <w:pStyle w:val="InfoBlue"/>
-        <w:numPr>
-          <w:ilvl w:val="0"/>
-          <w:numId w:val="31"/>
-        </w:numPr>
-        <w:tabs>
-          <w:tab w:val="clear" w:pos="360"/>
-          <w:tab w:val="num" w:pos="1080"/>
-        </w:tabs>
-        <w:ind w:left="1080"/>
-      </w:pPr>
-      <w:r>
-        <w:t>Vision</w:t>
-      </w:r>
-      <w:r>
-        <w:t xml:space="preserve"> </w:t>
-      </w:r>
-      <w:r>
-        <w:rPr>
-          <w:highlight w:val="green"/>
-        </w:rPr>
-        <w:t xml:space="preserve">[you may prepare a vision statement of your own: </w:t>
-      </w:r>
-      <w:r>
-        <w:rPr>
-          <w:highlight w:val="green"/>
-        </w:rPr>
-        <w:t>what your vision for the project is]</w:t>
-      </w:r>
-    </w:p>
-    <w:p>
-      <w:pPr>
-        <w:pStyle w:val="InfoBlue"/>
-        <w:numPr>
-          <w:ilvl w:val="0"/>
-          <w:numId w:val="31"/>
-        </w:numPr>
-        <w:tabs>
-          <w:tab w:val="clear" w:pos="360"/>
-          <w:tab w:val="num" w:pos="1080"/>
-        </w:tabs>
-        <w:ind w:left="1080"/>
+        <w:t>Saiedian, Hossein</w:t>
+      </w:r>
+      <w:r>
+        <w:t xml:space="preserve">. EECS 348 Term Project in C++: </w:t>
+      </w:r>
+      <w:r>
+        <w:rPr>
+          <w:i/>
+          <w:iCs/>
+        </w:rPr>
+        <w:t xml:space="preserve">Arithmetic Expression Evaluator in C++. </w:t>
+      </w:r>
+      <w:r>
+        <w:t>Spring 2026. University of Kansas, Department of Electrical Engineering and Computer Science.</w:t>
+      </w:r>
+    </w:p>
+    <w:p>
+      <w:pPr>
+        <w:pStyle w:val="BodyText"/>
+      </w:pPr>
+      <w:r>
+        <w:t xml:space="preserve">2.  </w:t>
+      </w:r>
+      <w:r>
+        <w:rPr>
+          <w:b/>
+          <w:bCs/>
+        </w:rPr>
+        <w:t>Software Development Plan (SDP)</w:t>
+      </w:r>
+      <w:r>
+        <w:t xml:space="preserve"> Template. Unified Process of EDUcation (UPEDU)</w:t>
+      </w:r>
+    </w:p>
+    <w:p>
+      <w:pPr>
+        <w:pStyle w:val="BodyText"/>
+      </w:pPr>
+      <w:r>
+        <w:t xml:space="preserve">3. </w:t>
+      </w:r>
+      <w:r>
+        <w:rPr>
+          <w:b/>
+          <w:bCs/>
+        </w:rPr>
+        <w:t>Project Vision</w:t>
+      </w:r>
+      <w:r>
+        <w:t>:</w:t>
+      </w:r>
+    </w:p>
+    <w:p>
+      <w:pPr>
+        <w:pStyle w:val="BodyText"/>
+      </w:pPr>
+      <w:r>
+        <w:tab/>
+        <w:t>Vision: The goal of this project is to design and implement a simple, accessible arithmetic expression interpreter that evaluates mathematical expressions correctly and efficiently. The system is intended to be clear and easy to use.</w:t>
+      </w:r>
+    </w:p>
+    <w:p>
+      <w:pPr>
+        <w:pStyle w:val="BodyText"/>
       </w:pPr>
       <w:r>
         <w:lastRenderedPageBreak/>
-        <w:t>Glossary</w:t>
-      </w:r>
-    </w:p>
-    <w:p>
-      <w:pPr>
-        <w:pStyle w:val="InfoBlue"/>
-        <w:numPr>
-          <w:ilvl w:val="0"/>
-          <w:numId w:val="31"/>
-        </w:numPr>
-        <w:tabs>
-          <w:tab w:val="clear" w:pos="360"/>
-          <w:tab w:val="num" w:pos="1080"/>
-        </w:tabs>
-        <w:ind w:left="1080"/>
-      </w:pPr>
-      <w:r>
-        <w:t>Any other supporting plans or documentation.</w:t>
+        <w:t xml:space="preserve">4. </w:t>
+      </w:r>
+      <w:r>
+        <w:rPr>
+          <w:b/>
+          <w:bCs/>
+        </w:rPr>
+        <w:t>Project Glossary.</w:t>
       </w:r>
     </w:p>
     <w:p>
       <w:pPr>
         <w:pStyle w:val="BodyText"/>
-        <w:ind w:left="0"/>
+      </w:pPr>
+      <w:r>
+        <w:tab/>
+        <w:t xml:space="preserve">A glossary defining technical terms, abbreviations, and concepts used throughout the project documentation. </w:t>
+      </w:r>
+    </w:p>
+    <w:p>
+      <w:pPr>
+        <w:pStyle w:val="BodyText"/>
+      </w:pPr>
+      <w:r>
+        <w:t xml:space="preserve">5. </w:t>
+      </w:r>
+      <w:r>
+        <w:rPr>
+          <w:b/>
+          <w:bCs/>
+        </w:rPr>
+        <w:t>GitHub Repository</w:t>
+      </w:r>
+      <w:r>
+        <w:t xml:space="preserve"> – EECS348-project</w:t>
+      </w:r>
+    </w:p>
+    <w:p>
+      <w:pPr>
+        <w:pStyle w:val="BodyText"/>
+      </w:pPr>
+      <w:r>
+        <w:tab/>
+        <w:t>Team repository containing source code, documentation, and version control</w:t>
+      </w:r>
+    </w:p>
+    <w:p>
+      <w:pPr>
+        <w:pStyle w:val="BodyText"/>
       </w:pPr>
     </w:p>
     <w:p>
@@ -3182,19 +3194,251 @@
     </w:p>
     <w:p>
       <w:pPr>
+        <w:ind w:left="720"/>
+      </w:pPr>
+      <w:r>
+        <w:t>The Software Development Plan presents the structure, organization, and development approach for the Arithmetic Expression Evaluator in C++ project. The document explains how the project will be planned, developed, and completed using the Unified Process for EDUcation (UPEDU).</w:t>
+      </w:r>
+    </w:p>
+    <w:p>
+      <w:pPr>
+        <w:ind w:left="720"/>
+      </w:pPr>
+    </w:p>
+    <w:p>
+      <w:pPr>
+        <w:ind w:left="2340" w:hanging="1620"/>
+      </w:pPr>
+      <w:r>
+        <w:t xml:space="preserve">Project Overview – describes the purpose, scope, and objectives of the project. It explains </w:t>
+      </w:r>
+      <w:r>
+        <w:t>the functionality of the arithmetic expression evaluator, including parsing and evaluating mathematical expressions according to operator precedence, and defines the expected deliverables of the project.</w:t>
+      </w:r>
+    </w:p>
+    <w:p>
+      <w:pPr>
+        <w:ind w:left="2340" w:hanging="1620"/>
+      </w:pPr>
+    </w:p>
+    <w:p>
+      <w:pPr>
+        <w:ind w:left="2610" w:hanging="1890"/>
+      </w:pPr>
+      <w:r>
+        <w:t>Project Organization – outlines the structure of the development team, including assigned roles and responsibilities for planning, implementation, testing, documentation, and configuration management.</w:t>
+      </w:r>
+    </w:p>
+    <w:p>
+      <w:pPr>
+        <w:ind w:left="720"/>
+      </w:pPr>
+    </w:p>
+    <w:p>
+      <w:pPr>
+        <w:ind w:left="3060" w:hanging="2340"/>
+      </w:pPr>
+      <w:r>
+        <w:t>Management Organization – describes the project schedule, major milestones, and development phases. It explains how the team will track progress, manage risks, ensure quality, and coordinate development activities throughout the project lifecycle.</w:t>
+      </w:r>
+    </w:p>
+    <w:p>
+      <w:pPr>
+        <w:ind w:left="3060" w:hanging="2340"/>
+      </w:pPr>
+    </w:p>
+    <w:p>
+      <w:pPr>
+        <w:ind w:left="3510" w:hanging="2790"/>
+      </w:pPr>
+      <w:r>
+        <w:t>Applicable Plans and Guidelines – summarizes the development practices and standards followed in this project, including the UPEDU process, version control using GitHub, documentation practices, and coding guidelines used during implementation.</w:t>
+      </w:r>
+    </w:p>
+    <w:p>
+      <w:pPr>
+        <w:ind w:left="3510" w:hanging="2790"/>
+      </w:pPr>
+    </w:p>
+    <w:p>
+      <w:pPr>
+        <w:pStyle w:val="Heading1"/>
+      </w:pPr>
+      <w:bookmarkStart w:id="15" w:name="_Toc524312832"/>
+      <w:bookmarkStart w:id="16" w:name="_Toc11132100"/>
+      <w:r>
+        <w:t>Project Overview</w:t>
+      </w:r>
+      <w:bookmarkEnd w:id="15"/>
+      <w:bookmarkEnd w:id="16"/>
+      <w:r>
+        <w:t xml:space="preserve"> </w:t>
+      </w:r>
+    </w:p>
+    <w:p>
+      <w:pPr>
+        <w:pStyle w:val="Heading2"/>
+      </w:pPr>
+      <w:bookmarkStart w:id="17" w:name="_Toc524312833"/>
+      <w:bookmarkStart w:id="18" w:name="_Toc11132101"/>
+      <w:r>
+        <w:t>Project Purpose, Scope, and Objectives</w:t>
+      </w:r>
+      <w:bookmarkEnd w:id="17"/>
+      <w:bookmarkEnd w:id="18"/>
+    </w:p>
+    <w:p>
+      <w:pPr>
+        <w:ind w:left="720"/>
+        <w:rPr>
+          <w:b/>
+          <w:bCs/>
+        </w:rPr>
+      </w:pPr>
+      <w:r>
+        <w:rPr>
+          <w:b/>
+          <w:bCs/>
+        </w:rPr>
+        <w:t>Purpose</w:t>
+      </w:r>
+    </w:p>
+    <w:p>
+      <w:pPr>
+        <w:ind w:left="720"/>
+      </w:pPr>
+      <w:r>
+        <w:t xml:space="preserve">The purpose of this project is to develop an arithmetic expression evaluator in C++ that can parse and evaluate mathematical expressions while correctly applying operator precedence, associativity, and parentheses. </w:t>
+      </w:r>
+    </w:p>
+    <w:p>
+      <w:pPr>
+        <w:ind w:left="720"/>
+      </w:pPr>
+      <w:r>
+        <w:t>The project also follows the Unified Process for EDUcation (UPEDU) to apply structured software engineering practices.</w:t>
+      </w:r>
+    </w:p>
+    <w:p>
+      <w:pPr>
+        <w:ind w:left="720"/>
+        <w:rPr>
+          <w:b/>
+          <w:bCs/>
+        </w:rPr>
+      </w:pPr>
+      <w:r>
+        <w:rPr>
+          <w:b/>
+          <w:bCs/>
+        </w:rPr>
+        <w:t>Scope</w:t>
+      </w:r>
+    </w:p>
+    <w:p>
+      <w:pPr>
+        <w:ind w:left="720"/>
+      </w:pPr>
+      <w:r>
+        <w:t>The system will support arithmetic expressions using numeric constants and the operators +, -, *, /, %, and **, including unary + and -. It will handle parentheses, provide a command-line interface, and include basic error handling for invalid expressions. The project includes required documentation, testing, and implementation.</w:t>
+      </w:r>
+    </w:p>
+    <w:p>
+      <w:pPr>
+        <w:ind w:left="720"/>
+        <w:rPr>
+          <w:b/>
+          <w:bCs/>
+        </w:rPr>
+      </w:pPr>
+      <w:r>
+        <w:rPr>
+          <w:b/>
+          <w:bCs/>
+        </w:rPr>
+        <w:t>Objectives</w:t>
+      </w:r>
+    </w:p>
+    <w:p>
+      <w:pPr>
+        <w:ind w:left="720"/>
+      </w:pPr>
+      <w:r>
+        <w:t>1. Implement a correct and functional arithmetic expression evaluator.</w:t>
+      </w:r>
+    </w:p>
+    <w:p>
+      <w:pPr>
+        <w:ind w:left="720"/>
+      </w:pPr>
+      <w:r>
+        <w:t xml:space="preserve">2. Handle operator precedence, parentheses, and unary operations properly. </w:t>
+      </w:r>
+    </w:p>
+    <w:p>
+      <w:pPr>
+        <w:ind w:left="720"/>
+      </w:pPr>
+      <w:r>
+        <w:t>3. Provide basic error detection for invalid input and runtime errors.</w:t>
+      </w:r>
+    </w:p>
+    <w:p>
+      <w:pPr>
+        <w:ind w:left="720"/>
+      </w:pPr>
+      <w:r>
+        <w:t>4. Follow the UPEDU development process and deliver a working, documented C++ program.</w:t>
+      </w:r>
+    </w:p>
+    <w:p>
+      <w:pPr>
+        <w:pStyle w:val="Heading2"/>
+      </w:pPr>
+      <w:bookmarkStart w:id="19" w:name="_Toc524312834"/>
+      <w:bookmarkStart w:id="20" w:name="_Toc11132102"/>
+      <w:r>
+        <w:lastRenderedPageBreak/>
+        <w:t>Assumptions and Constraints</w:t>
+      </w:r>
+      <w:bookmarkEnd w:id="19"/>
+      <w:bookmarkEnd w:id="20"/>
+    </w:p>
+    <w:p>
+      <w:pPr>
         <w:pStyle w:val="InfoBlue"/>
       </w:pPr>
       <w:r>
-        <w:t xml:space="preserve">[This subsection describes what the rest of the </w:t>
-      </w:r>
-      <w:r>
-        <w:rPr>
-          <w:b/>
-        </w:rPr>
-        <w:t>Software Development Plan</w:t>
-      </w:r>
-      <w:r>
-        <w:t xml:space="preserve"> contains and explains how the document is organized. The text below is provided as an example.]</w:t>
+        <w:t>[A list of assumptions that this plan is based and any constraints, for example. staff, equipment, schedule, that apply to the project.]</w:t>
+      </w:r>
+    </w:p>
+    <w:p>
+      <w:pPr>
+        <w:pStyle w:val="Heading2"/>
+      </w:pPr>
+      <w:bookmarkStart w:id="21" w:name="_Toc524312835"/>
+      <w:bookmarkStart w:id="22" w:name="_Toc11132103"/>
+      <w:r>
+        <w:t>Project Deliverables</w:t>
+      </w:r>
+      <w:bookmarkEnd w:id="21"/>
+      <w:bookmarkEnd w:id="22"/>
+    </w:p>
+    <w:p>
+      <w:pPr>
+        <w:pStyle w:val="InfoBlue"/>
+      </w:pPr>
+      <w:r>
+        <w:t>[A list of the artifacts to be created during the project, including target delivery dates. The text below is provided as an example.]</w:t>
+      </w:r>
+      <w:r>
+        <w:t xml:space="preserve"> </w:t>
+      </w:r>
+      <w:r>
+        <w:rPr>
+          <w:highlight w:val="green"/>
+        </w:rPr>
+        <w:t>Requirements, design specs, test cases, code</w:t>
       </w:r>
     </w:p>
     <w:p>
@@ -3202,224 +3446,61 @@
         <w:pStyle w:val="BodyText"/>
       </w:pPr>
       <w:r>
-        <w:t xml:space="preserve">This </w:t>
+        <w:t xml:space="preserve">Deliverables for each project phase are identified in the Development Case.  Deliverables are delivered towards the end of the iteration, as specified in section </w:t>
       </w:r>
       <w:r>
         <w:rPr>
           <w:i/>
           <w:iCs/>
         </w:rPr>
+        <w:t>4.2.4 Project Schedule</w:t>
+      </w:r>
+      <w:r>
+        <w:t>.</w:t>
+      </w:r>
+    </w:p>
+    <w:p>
+      <w:pPr>
+        <w:pStyle w:val="Heading2"/>
+      </w:pPr>
+      <w:bookmarkStart w:id="23" w:name="_Toc524312836"/>
+      <w:bookmarkStart w:id="24" w:name="_Toc11132104"/>
+      <w:r>
+        <w:t>Evolution of the Software Development Plan</w:t>
+      </w:r>
+      <w:bookmarkEnd w:id="23"/>
+      <w:bookmarkEnd w:id="24"/>
+    </w:p>
+    <w:p>
+      <w:pPr>
+        <w:pStyle w:val="InfoBlue"/>
+      </w:pPr>
+      <w:r>
+        <w:t xml:space="preserve">[A table of proposed versions of the </w:t>
+      </w:r>
+      <w:r>
+        <w:rPr>
+          <w:b/>
+          <w:bCs/>
+        </w:rPr>
         <w:t>Software Development Plan</w:t>
       </w:r>
       <w:r>
-        <w:t xml:space="preserve"> contains the following information:</w:t>
+        <w:t>, and the criteria for the unscheduled revision and reissue of this plan. The text below is provided as an example.]</w:t>
       </w:r>
     </w:p>
     <w:p>
       <w:pPr>
         <w:pStyle w:val="BodyText"/>
-        <w:tabs>
-          <w:tab w:val="left" w:pos="3780"/>
-        </w:tabs>
-        <w:ind w:left="3690" w:hanging="2970"/>
-      </w:pPr>
-      <w:r>
-        <w:t>Project Overview             —              provides a description of the project's purpose, scope, and objectives.  It also defines the deliverables that the project is expected to deliver.</w:t>
-      </w:r>
-    </w:p>
-    <w:p>
-      <w:pPr>
-        <w:pStyle w:val="BodyText"/>
-        <w:ind w:left="3690" w:hanging="2970"/>
-      </w:pPr>
-      <w:r>
-        <w:t>Project Organization          —           describes the organizational structure of the project team.</w:t>
-      </w:r>
-    </w:p>
-    <w:p>
-      <w:pPr>
-        <w:pStyle w:val="BodyText"/>
-        <w:ind w:left="3690" w:hanging="2970"/>
-      </w:pPr>
-      <w:r>
-        <w:t>Management Process          —           explains the estimated cost and schedule, defines the major phases and milestones for the project, and describes how the project will be monitored.</w:t>
-      </w:r>
-    </w:p>
-    <w:p>
-      <w:pPr>
-        <w:pStyle w:val="BodyText"/>
-        <w:ind w:left="3690" w:hanging="2970"/>
-      </w:pPr>
-      <w:r>
-        <w:t>Applicable Plans and Guidelines </w:t>
-      </w:r>
-      <w:r>
-        <w:t>— provide</w:t>
-      </w:r>
-      <w:r>
-        <w:t xml:space="preserve"> an overview of the software development process, including methods, </w:t>
-      </w:r>
-      <w:proofErr w:type="gramStart"/>
-      <w:r>
-        <w:t>tools</w:t>
-      </w:r>
-      <w:proofErr w:type="gramEnd"/>
-      <w:r>
-        <w:t xml:space="preserve"> and techniques to be followed.</w:t>
-      </w:r>
-    </w:p>
-    <w:p>
-      <w:pPr>
-        <w:pStyle w:val="Heading1"/>
-      </w:pPr>
-      <w:bookmarkStart w:id="15" w:name="_Toc524312832"/>
-      <w:bookmarkStart w:id="16" w:name="_Toc11132100"/>
-      <w:r>
-        <w:t>Project Overview</w:t>
-      </w:r>
-      <w:bookmarkEnd w:id="15"/>
-      <w:bookmarkEnd w:id="16"/>
-      <w:r>
-        <w:t xml:space="preserve"> </w:t>
-      </w:r>
-    </w:p>
-    <w:p>
-      <w:pPr>
-        <w:pStyle w:val="Heading2"/>
-      </w:pPr>
-      <w:bookmarkStart w:id="17" w:name="_Toc524312833"/>
-      <w:bookmarkStart w:id="18" w:name="_Toc11132101"/>
-      <w:r>
-        <w:t>Project Purpose, Scope, and Objectives</w:t>
-      </w:r>
-      <w:bookmarkEnd w:id="17"/>
-      <w:bookmarkEnd w:id="18"/>
-    </w:p>
-    <w:p>
-      <w:pPr>
-        <w:pStyle w:val="InfoBlue"/>
-      </w:pPr>
-      <w:r>
-        <w:t>[A brief description of the purpose and objectives of this project and a brief description of what deliverables the project is expected to deliver.]</w:t>
-      </w:r>
-    </w:p>
-    <w:p>
-      <w:pPr>
-        <w:pStyle w:val="Heading2"/>
-      </w:pPr>
-      <w:bookmarkStart w:id="19" w:name="_Toc524312834"/>
-      <w:bookmarkStart w:id="20" w:name="_Toc11132102"/>
-      <w:r>
-        <w:t>Assumptions and Constraints</w:t>
-      </w:r>
-      <w:bookmarkEnd w:id="19"/>
-      <w:bookmarkEnd w:id="20"/>
-    </w:p>
-    <w:p>
-      <w:pPr>
-        <w:pStyle w:val="InfoBlue"/>
-      </w:pPr>
-      <w:r>
-        <w:t xml:space="preserve">[A list of assumptions that this plan is </w:t>
-      </w:r>
-      <w:proofErr w:type="gramStart"/>
-      <w:r>
-        <w:t>based</w:t>
-      </w:r>
-      <w:proofErr w:type="gramEnd"/>
-      <w:r>
-        <w:t xml:space="preserve"> and any constraints, for example. staff, equipment, schedule, that apply to the project.]</w:t>
-      </w:r>
-    </w:p>
-    <w:p>
-      <w:pPr>
-        <w:pStyle w:val="Heading2"/>
-      </w:pPr>
-      <w:bookmarkStart w:id="21" w:name="_Toc524312835"/>
-      <w:bookmarkStart w:id="22" w:name="_Toc11132103"/>
-      <w:r>
-        <w:t>Project Deliverables</w:t>
-      </w:r>
-      <w:bookmarkEnd w:id="21"/>
-      <w:bookmarkEnd w:id="22"/>
-    </w:p>
-    <w:p>
-      <w:pPr>
-        <w:pStyle w:val="InfoBlue"/>
-      </w:pPr>
-      <w:r>
-        <w:t>[A list of the artifacts to be created during the project, including target delivery dates. The text below is provided as an example.]</w:t>
-      </w:r>
-      <w:r>
-        <w:t xml:space="preserve"> </w:t>
-      </w:r>
-      <w:r>
-        <w:rPr>
-          <w:highlight w:val="green"/>
-        </w:rPr>
-        <w:t>Requirements, design specs, test cases, code</w:t>
-      </w:r>
-    </w:p>
-    <w:p>
-      <w:pPr>
-        <w:pStyle w:val="BodyText"/>
-      </w:pPr>
-      <w:r>
-        <w:t xml:space="preserve">Deliverables for each project phase are identified in the Development Case.  Deliverables are delivered towards the end of the iteration, as specified in section </w:t>
+      </w:pPr>
+      <w:r>
+        <w:t xml:space="preserve">The </w:t>
       </w:r>
       <w:r>
         <w:rPr>
           <w:i/>
           <w:iCs/>
         </w:rPr>
-        <w:t>4.2.4 Project Schedule</w:t>
-      </w:r>
-      <w:r>
-        <w:t>.</w:t>
-      </w:r>
-    </w:p>
-    <w:p>
-      <w:pPr>
-        <w:pStyle w:val="Heading2"/>
-      </w:pPr>
-      <w:bookmarkStart w:id="23" w:name="_Toc524312836"/>
-      <w:bookmarkStart w:id="24" w:name="_Toc11132104"/>
-      <w:r>
-        <w:t>Evolution of the Software Development Plan</w:t>
-      </w:r>
-      <w:bookmarkEnd w:id="23"/>
-      <w:bookmarkEnd w:id="24"/>
-    </w:p>
-    <w:p>
-      <w:pPr>
-        <w:pStyle w:val="InfoBlue"/>
-      </w:pPr>
-      <w:r>
-        <w:t xml:space="preserve">[A table of proposed versions of the </w:t>
-      </w:r>
-      <w:r>
-        <w:rPr>
-          <w:b/>
-          <w:bCs/>
-        </w:rPr>
-        <w:t>Software Development Plan</w:t>
-      </w:r>
-      <w:r>
-        <w:t>, and the criteria for the unscheduled revision and reissue of this plan. The text below is provided as an example.]</w:t>
-      </w:r>
-    </w:p>
-    <w:p>
-      <w:pPr>
-        <w:pStyle w:val="BodyText"/>
-      </w:pPr>
-      <w:r>
-        <w:t xml:space="preserve">The </w:t>
-      </w:r>
-      <w:r>
-        <w:rPr>
-          <w:i/>
-          <w:iCs/>
-        </w:rPr>
         <w:t>Software Development Plan</w:t>
       </w:r>
       <w:r>
@@ -3481,11 +3562,7 @@
         <w:pStyle w:val="InfoBlue"/>
       </w:pPr>
       <w:r>
-        <w:t xml:space="preserve">[Describe how the project interfaces with external groups. For each external group, identify the internal </w:t>
-      </w:r>
-      <w:r>
-        <w:lastRenderedPageBreak/>
-        <w:t>and external contact names. This should include responsibilities related to deployment and acceptance of the product.]</w:t>
+        <w:t>[Describe how the project interfaces with external groups. For each external group, identify the internal and external contact names. This should include responsibilities related to deployment and acceptance of the product.]</w:t>
       </w:r>
     </w:p>
     <w:p>
@@ -3854,6 +3931,7 @@
         <w:rPr>
           <w:highlight w:val="yellow"/>
         </w:rPr>
+        <w:lastRenderedPageBreak/>
         <w:t xml:space="preserve">Phase Plan </w:t>
       </w:r>
       <w:bookmarkEnd w:id="39"/>
@@ -3963,16 +4041,8 @@
         <w:rPr>
           <w:highlight w:val="yellow"/>
         </w:rPr>
-        <w:t xml:space="preserve"> with their achievement </w:t>
-      </w:r>
-      <w:proofErr w:type="gramStart"/>
-      <w:r>
-        <w:rPr>
-          <w:highlight w:val="yellow"/>
-        </w:rPr>
-        <w:t>criteria</w:t>
-      </w:r>
-      <w:proofErr w:type="gramEnd"/>
+        <w:t xml:space="preserve"> with their achievement criteria</w:t>
+      </w:r>
     </w:p>
     <w:p>
       <w:pPr>
@@ -4132,7 +4202,6 @@
         <w:rPr>
           <w:highlight w:val="yellow"/>
         </w:rPr>
-        <w:lastRenderedPageBreak/>
         <w:t>Project Resourcing</w:t>
       </w:r>
       <w:bookmarkEnd w:id="43"/>
@@ -4310,14 +4379,12 @@
         </w:rPr>
         <w:t xml:space="preserve">Project Measurements and Project Measurements </w:t>
       </w:r>
-      <w:proofErr w:type="gramStart"/>
       <w:r>
         <w:rPr>
           <w:highlight w:val="yellow"/>
         </w:rPr>
         <w:t>document</w:t>
       </w:r>
-      <w:proofErr w:type="gramEnd"/>
     </w:p>
     <w:p>
       <w:pPr>
@@ -4334,15 +4401,7 @@
         <w:t>Risk Management</w:t>
       </w:r>
       <w:r>
-        <w:t xml:space="preserve">: Describe the approach that will be used to identify, analyze, prioritize, </w:t>
-      </w:r>
-      <w:proofErr w:type="gramStart"/>
-      <w:r>
-        <w:t>monitor</w:t>
-      </w:r>
-      <w:proofErr w:type="gramEnd"/>
-      <w:r>
-        <w:t xml:space="preserve"> and mitigate risks.  If available, refer to the </w:t>
+        <w:t xml:space="preserve">: Describe the approach that will be used to identify, analyze, prioritize, monitor and mitigate risks.  If available, refer to the </w:t>
       </w:r>
       <w:r>
         <w:rPr>
@@ -4378,7 +4437,11 @@
       </w:r>
       <w:proofErr w:type="gramEnd"/>
       <w:r>
-        <w:t xml:space="preserve"> software, plans, models, components, test software, results and data, executables, and so on. Describe retention policies, and the back-up, disaster, and recovery plans.  </w:t>
+        <w:t xml:space="preserve"> software, plans, models, components, test software, results and </w:t>
+      </w:r>
+      <w:r>
+        <w:lastRenderedPageBreak/>
+        <w:t xml:space="preserve">data, executables, and so on. Describe retention policies, and the back-up, disaster, and recovery plans.  </w:t>
       </w:r>
       <w:r>
         <w:rPr>
@@ -4397,11 +4460,9 @@
         </w:rPr>
         <w:t xml:space="preserve">Configuration Management Plan </w:t>
       </w:r>
-      <w:proofErr w:type="gramStart"/>
       <w:r>
         <w:t>document</w:t>
       </w:r>
-      <w:proofErr w:type="gramEnd"/>
     </w:p>
     <w:p>
       <w:pPr>
@@ -4436,15 +4497,7 @@
       </w:pPr>
       <w:bookmarkStart w:id="69" w:name="_Toc447095910"/>
       <w:r>
-        <w:t xml:space="preserve">The requirements for this system are captured in the Vision document. Requested changes to requirements are captured in Change </w:t>
-      </w:r>
-      <w:proofErr w:type="gramStart"/>
-      <w:r>
-        <w:t>Requests, and</w:t>
-      </w:r>
-      <w:proofErr w:type="gramEnd"/>
-      <w:r>
-        <w:t xml:space="preserve"> are approved as part of the Configuration Management process. </w:t>
+        <w:t xml:space="preserve">The requirements for this system are captured in the Vision document. Requested changes to requirements are captured in Change Requests, and are approved as part of the Configuration Management process. </w:t>
       </w:r>
     </w:p>
     <w:p>
@@ -4488,15 +4541,7 @@
         <w:pStyle w:val="BodyText"/>
       </w:pPr>
       <w:r>
-        <w:t xml:space="preserve">All deliverables are required to go through the appropriate review process, as described in the Development Case. The review is required to ensure that each </w:t>
-      </w:r>
-      <w:proofErr w:type="gramStart"/>
-      <w:r>
-        <w:t>deliverable</w:t>
-      </w:r>
-      <w:proofErr w:type="gramEnd"/>
-      <w:r>
-        <w:t xml:space="preserve"> is of acceptable quality, using guidelines and checklists.</w:t>
+        <w:t>All deliverables are required to go through the appropriate review process, as described in the Development Case. The review is required to ensure that each deliverable is of acceptable quality, using guidelines and checklists.</w:t>
       </w:r>
     </w:p>
     <w:p>
@@ -4556,7 +4601,6 @@
         <w:pStyle w:val="BodyText"/>
       </w:pPr>
       <w:r>
-        <w:lastRenderedPageBreak/>
         <w:t xml:space="preserve">The Minimal Set of Metrics, as described in the RUP Guidelines: </w:t>
       </w:r>
       <w:r>
@@ -4571,15 +4615,7 @@
         <w:pStyle w:val="BodyText"/>
       </w:pPr>
       <w:r>
-        <w:t xml:space="preserve">Earned value for completed tasks. This is used to re-estimate the schedule and budget for the remainder of the project, and/or to identify </w:t>
-      </w:r>
-      <w:proofErr w:type="gramStart"/>
-      <w:r>
-        <w:t>need</w:t>
-      </w:r>
-      <w:proofErr w:type="gramEnd"/>
-      <w:r>
-        <w:t xml:space="preserve"> for scope changes. </w:t>
+        <w:t xml:space="preserve">Earned value for completed tasks. This is used to re-estimate the schedule and budget for the remainder of the project, and/or to identify need for scope changes. </w:t>
       </w:r>
     </w:p>
     <w:p>
@@ -4587,15 +4623,7 @@
         <w:pStyle w:val="BodyText"/>
       </w:pPr>
       <w:r>
-        <w:t xml:space="preserve">Total defects open and </w:t>
-      </w:r>
-      <w:proofErr w:type="gramStart"/>
-      <w:r>
-        <w:t>closed</w:t>
-      </w:r>
-      <w:proofErr w:type="gramEnd"/>
-      <w:r>
-        <w:t xml:space="preserve"> – shown as a trend graph. This is used to help estimate the effort remaining to correct defects. </w:t>
+        <w:t xml:space="preserve">Total defects open and closed – shown as a trend graph. This is used to help estimate the effort remaining to correct defects. </w:t>
       </w:r>
     </w:p>
     <w:p>
@@ -4735,6 +4763,7 @@
         <w:rPr>
           <w:szCs w:val="24"/>
         </w:rPr>
+        <w:lastRenderedPageBreak/>
         <w:t>All source code, test scripts, and data files are included in baselines. Documentation related to the source code is also included in the baseline, such as design documentation. All customer deliverable artifacts are included in the final baseline of the iteration, including executables.</w:t>
       </w:r>
     </w:p>
@@ -4861,7 +4890,7 @@
 </file>
 
 <file path=word/endnotes.xml><?xml version="1.0" encoding="utf-8"?>
-<w:endnotes xmlns:wpc="http://schemas.microsoft.com/office/word/2010/wordprocessingCanvas" xmlns:cx="http://schemas.microsoft.com/office/drawing/2014/chartex" xmlns:cx1="http://schemas.microsoft.com/office/drawing/2015/9/8/chartex" xmlns:cx2="http://schemas.microsoft.com/office/drawing/2015/10/21/chartex" xmlns:cx3="http://schemas.microsoft.com/office/drawing/2016/5/9/chartex" xmlns:cx4="http://schemas.microsoft.com/office/drawing/2016/5/10/chartex" xmlns:cx5="http://schemas.microsoft.com/office/drawing/2016/5/11/chartex" xmlns:cx6="http://schemas.microsoft.com/office/drawing/2016/5/12/chartex" xmlns:cx7="http://schemas.microsoft.com/office/drawing/2016/5/13/chartex" xmlns:cx8="http://schemas.microsoft.com/office/drawing/2016/5/14/chartex" xmlns:mc="http://schemas.openxmlformats.org/markup-compatibility/2006" xmlns:aink="http://schemas.microsoft.com/office/drawing/2016/ink" xmlns:am3d="http://schemas.microsoft.com/office/drawing/2017/model3d" xmlns:o="urn:schemas-microsoft-com:office:office" xmlns:oel="http://schemas.microsoft.com/office/2019/extlst" xmlns:r="http://schemas.openxmlformats.org/officeDocument/2006/relationships" xmlns:m="http://schemas.openxmlformats.org/officeDocument/2006/math" xmlns:v="urn:schemas-microsoft-com:vml" xmlns:wp14="http://schemas.microsoft.com/office/word/2010/wordprocessingDrawing" xmlns:wp="http://schemas.openxmlformats.org/drawingml/2006/wordprocessingDrawing" xmlns:w10="urn:schemas-microsoft-com:office:word" xmlns:w="http://schemas.openxmlformats.org/wordprocessingml/2006/main" xmlns:w14="http://schemas.microsoft.com/office/word/2010/wordml" xmlns:w15="http://schemas.microsoft.com/office/word/2012/wordml" xmlns:w16cex="http://schemas.microsoft.com/office/word/2018/wordml/cex" xmlns:w16cid="http://schemas.microsoft.com/office/word/2016/wordml/cid" xmlns:w16="http://schemas.microsoft.com/office/word/2018/wordml" xmlns:w16sdtdh="http://schemas.microsoft.com/office/word/2020/wordml/sdtdatahash" xmlns:w16se="http://schemas.microsoft.com/office/word/2015/wordml/symex" xmlns:wpg="http://schemas.microsoft.com/office/word/2010/wordprocessingGroup" xmlns:wpi="http://schemas.microsoft.com/office/word/2010/wordprocessingInk" xmlns:wne="http://schemas.microsoft.com/office/word/2006/wordml" xmlns:wps="http://schemas.microsoft.com/office/word/2010/wordprocessingShape" mc:Ignorable="w14 w15 w16se w16cid w16 w16cex w16sdtdh wp14">
+<w:endnotes xmlns:wpc="http://schemas.microsoft.com/office/word/2010/wordprocessingCanvas" xmlns:cx="http://schemas.microsoft.com/office/drawing/2014/chartex" xmlns:cx1="http://schemas.microsoft.com/office/drawing/2015/9/8/chartex" xmlns:cx2="http://schemas.microsoft.com/office/drawing/2015/10/21/chartex" xmlns:cx3="http://schemas.microsoft.com/office/drawing/2016/5/9/chartex" xmlns:cx4="http://schemas.microsoft.com/office/drawing/2016/5/10/chartex" xmlns:cx5="http://schemas.microsoft.com/office/drawing/2016/5/11/chartex" xmlns:cx6="http://schemas.microsoft.com/office/drawing/2016/5/12/chartex" xmlns:cx7="http://schemas.microsoft.com/office/drawing/2016/5/13/chartex" xmlns:cx8="http://schemas.microsoft.com/office/drawing/2016/5/14/chartex" xmlns:mc="http://schemas.openxmlformats.org/markup-compatibility/2006" xmlns:aink="http://schemas.microsoft.com/office/drawing/2016/ink" xmlns:am3d="http://schemas.microsoft.com/office/drawing/2017/model3d" xmlns:o="urn:schemas-microsoft-com:office:office" xmlns:oel="http://schemas.microsoft.com/office/2019/extlst" xmlns:r="http://schemas.openxmlformats.org/officeDocument/2006/relationships" xmlns:m="http://schemas.openxmlformats.org/officeDocument/2006/math" xmlns:v="urn:schemas-microsoft-com:vml" xmlns:wp14="http://schemas.microsoft.com/office/word/2010/wordprocessingDrawing" xmlns:wp="http://schemas.openxmlformats.org/drawingml/2006/wordprocessingDrawing" xmlns:w10="urn:schemas-microsoft-com:office:word" xmlns:w="http://schemas.openxmlformats.org/wordprocessingml/2006/main" xmlns:w14="http://schemas.microsoft.com/office/word/2010/wordml" xmlns:w15="http://schemas.microsoft.com/office/word/2012/wordml" xmlns:w16cex="http://schemas.microsoft.com/office/word/2018/wordml/cex" xmlns:w16cid="http://schemas.microsoft.com/office/word/2016/wordml/cid" xmlns:w16="http://schemas.microsoft.com/office/word/2018/wordml" xmlns:w16du="http://schemas.microsoft.com/office/word/2023/wordml/word16du" xmlns:w16sdtdh="http://schemas.microsoft.com/office/word/2020/wordml/sdtdatahash" xmlns:w16sdtfl="http://schemas.microsoft.com/office/word/2024/wordml/sdtformatlock" xmlns:w16se="http://schemas.microsoft.com/office/word/2015/wordml/symex" xmlns:wpg="http://schemas.microsoft.com/office/word/2010/wordprocessingGroup" xmlns:wpi="http://schemas.microsoft.com/office/word/2010/wordprocessingInk" xmlns:wne="http://schemas.microsoft.com/office/word/2006/wordml" xmlns:wps="http://schemas.microsoft.com/office/word/2010/wordprocessingShape" mc:Ignorable="w14 w15 w16se w16cid w16 w16cex w16sdtdh w16sdtfl w16du wp14">
   <w:endnote w:type="separator" w:id="-1">
     <w:p>
       <w:pPr>
@@ -4886,7 +4915,7 @@
 </file>
 
 <file path=word/footer1.xml><?xml version="1.0" encoding="utf-8"?>
-<w:ftr xmlns:wpc="http://schemas.microsoft.com/office/word/2010/wordprocessingCanvas" xmlns:cx="http://schemas.microsoft.com/office/drawing/2014/chartex" xmlns:cx1="http://schemas.microsoft.com/office/drawing/2015/9/8/chartex" xmlns:cx2="http://schemas.microsoft.com/office/drawing/2015/10/21/chartex" xmlns:cx3="http://schemas.microsoft.com/office/drawing/2016/5/9/chartex" xmlns:cx4="http://schemas.microsoft.com/office/drawing/2016/5/10/chartex" xmlns:cx5="http://schemas.microsoft.com/office/drawing/2016/5/11/chartex" xmlns:cx6="http://schemas.microsoft.com/office/drawing/2016/5/12/chartex" xmlns:cx7="http://schemas.microsoft.com/office/drawing/2016/5/13/chartex" xmlns:cx8="http://schemas.microsoft.com/office/drawing/2016/5/14/chartex" xmlns:mc="http://schemas.openxmlformats.org/markup-compatibility/2006" xmlns:aink="http://schemas.microsoft.com/office/drawing/2016/ink" xmlns:am3d="http://schemas.microsoft.com/office/drawing/2017/model3d" xmlns:o="urn:schemas-microsoft-com:office:office" xmlns:oel="http://schemas.microsoft.com/office/2019/extlst" xmlns:r="http://schemas.openxmlformats.org/officeDocument/2006/relationships" xmlns:m="http://schemas.openxmlformats.org/officeDocument/2006/math" xmlns:v="urn:schemas-microsoft-com:vml" xmlns:wp14="http://schemas.microsoft.com/office/word/2010/wordprocessingDrawing" xmlns:wp="http://schemas.openxmlformats.org/drawingml/2006/wordprocessingDrawing" xmlns:w10="urn:schemas-microsoft-com:office:word" xmlns:w="http://schemas.openxmlformats.org/wordprocessingml/2006/main" xmlns:w14="http://schemas.microsoft.com/office/word/2010/wordml" xmlns:w15="http://schemas.microsoft.com/office/word/2012/wordml" xmlns:w16cex="http://schemas.microsoft.com/office/word/2018/wordml/cex" xmlns:w16cid="http://schemas.microsoft.com/office/word/2016/wordml/cid" xmlns:w16="http://schemas.microsoft.com/office/word/2018/wordml" xmlns:w16sdtdh="http://schemas.microsoft.com/office/word/2020/wordml/sdtdatahash" xmlns:w16se="http://schemas.microsoft.com/office/word/2015/wordml/symex" xmlns:wpg="http://schemas.microsoft.com/office/word/2010/wordprocessingGroup" xmlns:wpi="http://schemas.microsoft.com/office/word/2010/wordprocessingInk" xmlns:wne="http://schemas.microsoft.com/office/word/2006/wordml" xmlns:wps="http://schemas.microsoft.com/office/word/2010/wordprocessingShape" mc:Ignorable="w14 w15 w16se w16cid w16 w16cex w16sdtdh wp14">
+<w:ftr xmlns:wpc="http://schemas.microsoft.com/office/word/2010/wordprocessingCanvas" xmlns:cx="http://schemas.microsoft.com/office/drawing/2014/chartex" xmlns:cx1="http://schemas.microsoft.com/office/drawing/2015/9/8/chartex" xmlns:cx2="http://schemas.microsoft.com/office/drawing/2015/10/21/chartex" xmlns:cx3="http://schemas.microsoft.com/office/drawing/2016/5/9/chartex" xmlns:cx4="http://schemas.microsoft.com/office/drawing/2016/5/10/chartex" xmlns:cx5="http://schemas.microsoft.com/office/drawing/2016/5/11/chartex" xmlns:cx6="http://schemas.microsoft.com/office/drawing/2016/5/12/chartex" xmlns:cx7="http://schemas.microsoft.com/office/drawing/2016/5/13/chartex" xmlns:cx8="http://schemas.microsoft.com/office/drawing/2016/5/14/chartex" xmlns:mc="http://schemas.openxmlformats.org/markup-compatibility/2006" xmlns:aink="http://schemas.microsoft.com/office/drawing/2016/ink" xmlns:am3d="http://schemas.microsoft.com/office/drawing/2017/model3d" xmlns:o="urn:schemas-microsoft-com:office:office" xmlns:oel="http://schemas.microsoft.com/office/2019/extlst" xmlns:r="http://schemas.openxmlformats.org/officeDocument/2006/relationships" xmlns:m="http://schemas.openxmlformats.org/officeDocument/2006/math" xmlns:v="urn:schemas-microsoft-com:vml" xmlns:wp14="http://schemas.microsoft.com/office/word/2010/wordprocessingDrawing" xmlns:wp="http://schemas.openxmlformats.org/drawingml/2006/wordprocessingDrawing" xmlns:w10="urn:schemas-microsoft-com:office:word" xmlns:w="http://schemas.openxmlformats.org/wordprocessingml/2006/main" xmlns:w14="http://schemas.microsoft.com/office/word/2010/wordml" xmlns:w15="http://schemas.microsoft.com/office/word/2012/wordml" xmlns:w16cex="http://schemas.microsoft.com/office/word/2018/wordml/cex" xmlns:w16cid="http://schemas.microsoft.com/office/word/2016/wordml/cid" xmlns:w16="http://schemas.microsoft.com/office/word/2018/wordml" xmlns:w16du="http://schemas.microsoft.com/office/word/2023/wordml/word16du" xmlns:w16sdtdh="http://schemas.microsoft.com/office/word/2020/wordml/sdtdatahash" xmlns:w16sdtfl="http://schemas.microsoft.com/office/word/2024/wordml/sdtformatlock" xmlns:w16se="http://schemas.microsoft.com/office/word/2015/wordml/symex" xmlns:wpg="http://schemas.microsoft.com/office/word/2010/wordprocessingGroup" xmlns:wpi="http://schemas.microsoft.com/office/word/2010/wordprocessingInk" xmlns:wne="http://schemas.microsoft.com/office/word/2006/wordml" xmlns:wps="http://schemas.microsoft.com/office/word/2010/wordprocessingShape" mc:Ignorable="w14 w15 w16se w16cid w16 w16cex w16sdtdh w16sdtfl w16du wp14">
   <w:p>
     <w:pPr>
       <w:pStyle w:val="Footer"/>
@@ -4924,7 +4953,7 @@
 </file>
 
 <file path=word/footer2.xml><?xml version="1.0" encoding="utf-8"?>
-<w:ftr xmlns:wpc="http://schemas.microsoft.com/office/word/2010/wordprocessingCanvas" xmlns:cx="http://schemas.microsoft.com/office/drawing/2014/chartex" xmlns:cx1="http://schemas.microsoft.com/office/drawing/2015/9/8/chartex" xmlns:cx2="http://schemas.microsoft.com/office/drawing/2015/10/21/chartex" xmlns:cx3="http://schemas.microsoft.com/office/drawing/2016/5/9/chartex" xmlns:cx4="http://schemas.microsoft.com/office/drawing/2016/5/10/chartex" xmlns:cx5="http://schemas.microsoft.com/office/drawing/2016/5/11/chartex" xmlns:cx6="http://schemas.microsoft.com/office/drawing/2016/5/12/chartex" xmlns:cx7="http://schemas.microsoft.com/office/drawing/2016/5/13/chartex" xmlns:cx8="http://schemas.microsoft.com/office/drawing/2016/5/14/chartex" xmlns:mc="http://schemas.openxmlformats.org/markup-compatibility/2006" xmlns:aink="http://schemas.microsoft.com/office/drawing/2016/ink" xmlns:am3d="http://schemas.microsoft.com/office/drawing/2017/model3d" xmlns:o="urn:schemas-microsoft-com:office:office" xmlns:oel="http://schemas.microsoft.com/office/2019/extlst" xmlns:r="http://schemas.openxmlformats.org/officeDocument/2006/relationships" xmlns:m="http://schemas.openxmlformats.org/officeDocument/2006/math" xmlns:v="urn:schemas-microsoft-com:vml" xmlns:wp14="http://schemas.microsoft.com/office/word/2010/wordprocessingDrawing" xmlns:wp="http://schemas.openxmlformats.org/drawingml/2006/wordprocessingDrawing" xmlns:w10="urn:schemas-microsoft-com:office:word" xmlns:w="http://schemas.openxmlformats.org/wordprocessingml/2006/main" xmlns:w14="http://schemas.microsoft.com/office/word/2010/wordml" xmlns:w15="http://schemas.microsoft.com/office/word/2012/wordml" xmlns:w16cex="http://schemas.microsoft.com/office/word/2018/wordml/cex" xmlns:w16cid="http://schemas.microsoft.com/office/word/2016/wordml/cid" xmlns:w16="http://schemas.microsoft.com/office/word/2018/wordml" xmlns:w16sdtdh="http://schemas.microsoft.com/office/word/2020/wordml/sdtdatahash" xmlns:w16se="http://schemas.microsoft.com/office/word/2015/wordml/symex" xmlns:wpg="http://schemas.microsoft.com/office/word/2010/wordprocessingGroup" xmlns:wpi="http://schemas.microsoft.com/office/word/2010/wordprocessingInk" xmlns:wne="http://schemas.microsoft.com/office/word/2006/wordml" xmlns:wps="http://schemas.microsoft.com/office/word/2010/wordprocessingShape" mc:Ignorable="w14 w15 w16se w16cid w16 w16cex w16sdtdh wp14">
+<w:ftr xmlns:wpc="http://schemas.microsoft.com/office/word/2010/wordprocessingCanvas" xmlns:cx="http://schemas.microsoft.com/office/drawing/2014/chartex" xmlns:cx1="http://schemas.microsoft.com/office/drawing/2015/9/8/chartex" xmlns:cx2="http://schemas.microsoft.com/office/drawing/2015/10/21/chartex" xmlns:cx3="http://schemas.microsoft.com/office/drawing/2016/5/9/chartex" xmlns:cx4="http://schemas.microsoft.com/office/drawing/2016/5/10/chartex" xmlns:cx5="http://schemas.microsoft.com/office/drawing/2016/5/11/chartex" xmlns:cx6="http://schemas.microsoft.com/office/drawing/2016/5/12/chartex" xmlns:cx7="http://schemas.microsoft.com/office/drawing/2016/5/13/chartex" xmlns:cx8="http://schemas.microsoft.com/office/drawing/2016/5/14/chartex" xmlns:mc="http://schemas.openxmlformats.org/markup-compatibility/2006" xmlns:aink="http://schemas.microsoft.com/office/drawing/2016/ink" xmlns:am3d="http://schemas.microsoft.com/office/drawing/2017/model3d" xmlns:o="urn:schemas-microsoft-com:office:office" xmlns:oel="http://schemas.microsoft.com/office/2019/extlst" xmlns:r="http://schemas.openxmlformats.org/officeDocument/2006/relationships" xmlns:m="http://schemas.openxmlformats.org/officeDocument/2006/math" xmlns:v="urn:schemas-microsoft-com:vml" xmlns:wp14="http://schemas.microsoft.com/office/word/2010/wordprocessingDrawing" xmlns:wp="http://schemas.openxmlformats.org/drawingml/2006/wordprocessingDrawing" xmlns:w10="urn:schemas-microsoft-com:office:word" xmlns:w="http://schemas.openxmlformats.org/wordprocessingml/2006/main" xmlns:w14="http://schemas.microsoft.com/office/word/2010/wordml" xmlns:w15="http://schemas.microsoft.com/office/word/2012/wordml" xmlns:w16cex="http://schemas.microsoft.com/office/word/2018/wordml/cex" xmlns:w16cid="http://schemas.microsoft.com/office/word/2016/wordml/cid" xmlns:w16="http://schemas.microsoft.com/office/word/2018/wordml" xmlns:w16du="http://schemas.microsoft.com/office/word/2023/wordml/word16du" xmlns:w16sdtdh="http://schemas.microsoft.com/office/word/2020/wordml/sdtdatahash" xmlns:w16sdtfl="http://schemas.microsoft.com/office/word/2024/wordml/sdtformatlock" xmlns:w16se="http://schemas.microsoft.com/office/word/2015/wordml/symex" xmlns:wpg="http://schemas.microsoft.com/office/word/2010/wordprocessingGroup" xmlns:wpi="http://schemas.microsoft.com/office/word/2010/wordprocessingInk" xmlns:wne="http://schemas.microsoft.com/office/word/2006/wordml" xmlns:wps="http://schemas.microsoft.com/office/word/2010/wordprocessingShape" mc:Ignorable="w14 w15 w16se w16cid w16 w16cex w16sdtdh w16sdtfl w16du wp14">
   <w:tbl>
     <w:tblPr>
       <w:tblW w:w="0" w:type="auto"/>
@@ -5002,7 +5031,7 @@
             <w:rPr>
               <w:noProof/>
             </w:rPr>
-            <w:t>2024</w:t>
+            <w:t>2026</w:t>
           </w:r>
           <w:r>
             <w:fldChar w:fldCharType="end"/>
@@ -5107,7 +5136,7 @@
 </file>
 
 <file path=word/footer3.xml><?xml version="1.0" encoding="utf-8"?>
-<w:ftr xmlns:wpc="http://schemas.microsoft.com/office/word/2010/wordprocessingCanvas" xmlns:cx="http://schemas.microsoft.com/office/drawing/2014/chartex" xmlns:cx1="http://schemas.microsoft.com/office/drawing/2015/9/8/chartex" xmlns:cx2="http://schemas.microsoft.com/office/drawing/2015/10/21/chartex" xmlns:cx3="http://schemas.microsoft.com/office/drawing/2016/5/9/chartex" xmlns:cx4="http://schemas.microsoft.com/office/drawing/2016/5/10/chartex" xmlns:cx5="http://schemas.microsoft.com/office/drawing/2016/5/11/chartex" xmlns:cx6="http://schemas.microsoft.com/office/drawing/2016/5/12/chartex" xmlns:cx7="http://schemas.microsoft.com/office/drawing/2016/5/13/chartex" xmlns:cx8="http://schemas.microsoft.com/office/drawing/2016/5/14/chartex" xmlns:mc="http://schemas.openxmlformats.org/markup-compatibility/2006" xmlns:aink="http://schemas.microsoft.com/office/drawing/2016/ink" xmlns:am3d="http://schemas.microsoft.com/office/drawing/2017/model3d" xmlns:o="urn:schemas-microsoft-com:office:office" xmlns:oel="http://schemas.microsoft.com/office/2019/extlst" xmlns:r="http://schemas.openxmlformats.org/officeDocument/2006/relationships" xmlns:m="http://schemas.openxmlformats.org/officeDocument/2006/math" xmlns:v="urn:schemas-microsoft-com:vml" xmlns:wp14="http://schemas.microsoft.com/office/word/2010/wordprocessingDrawing" xmlns:wp="http://schemas.openxmlformats.org/drawingml/2006/wordprocessingDrawing" xmlns:w10="urn:schemas-microsoft-com:office:word" xmlns:w="http://schemas.openxmlformats.org/wordprocessingml/2006/main" xmlns:w14="http://schemas.microsoft.com/office/word/2010/wordml" xmlns:w15="http://schemas.microsoft.com/office/word/2012/wordml" xmlns:w16cex="http://schemas.microsoft.com/office/word/2018/wordml/cex" xmlns:w16cid="http://schemas.microsoft.com/office/word/2016/wordml/cid" xmlns:w16="http://schemas.microsoft.com/office/word/2018/wordml" xmlns:w16sdtdh="http://schemas.microsoft.com/office/word/2020/wordml/sdtdatahash" xmlns:w16se="http://schemas.microsoft.com/office/word/2015/wordml/symex" xmlns:wpg="http://schemas.microsoft.com/office/word/2010/wordprocessingGroup" xmlns:wpi="http://schemas.microsoft.com/office/word/2010/wordprocessingInk" xmlns:wne="http://schemas.microsoft.com/office/word/2006/wordml" xmlns:wps="http://schemas.microsoft.com/office/word/2010/wordprocessingShape" mc:Ignorable="w14 w15 w16se w16cid w16 w16cex w16sdtdh wp14">
+<w:ftr xmlns:wpc="http://schemas.microsoft.com/office/word/2010/wordprocessingCanvas" xmlns:cx="http://schemas.microsoft.com/office/drawing/2014/chartex" xmlns:cx1="http://schemas.microsoft.com/office/drawing/2015/9/8/chartex" xmlns:cx2="http://schemas.microsoft.com/office/drawing/2015/10/21/chartex" xmlns:cx3="http://schemas.microsoft.com/office/drawing/2016/5/9/chartex" xmlns:cx4="http://schemas.microsoft.com/office/drawing/2016/5/10/chartex" xmlns:cx5="http://schemas.microsoft.com/office/drawing/2016/5/11/chartex" xmlns:cx6="http://schemas.microsoft.com/office/drawing/2016/5/12/chartex" xmlns:cx7="http://schemas.microsoft.com/office/drawing/2016/5/13/chartex" xmlns:cx8="http://schemas.microsoft.com/office/drawing/2016/5/14/chartex" xmlns:mc="http://schemas.openxmlformats.org/markup-compatibility/2006" xmlns:aink="http://schemas.microsoft.com/office/drawing/2016/ink" xmlns:am3d="http://schemas.microsoft.com/office/drawing/2017/model3d" xmlns:o="urn:schemas-microsoft-com:office:office" xmlns:oel="http://schemas.microsoft.com/office/2019/extlst" xmlns:r="http://schemas.openxmlformats.org/officeDocument/2006/relationships" xmlns:m="http://schemas.openxmlformats.org/officeDocument/2006/math" xmlns:v="urn:schemas-microsoft-com:vml" xmlns:wp14="http://schemas.microsoft.com/office/word/2010/wordprocessingDrawing" xmlns:wp="http://schemas.openxmlformats.org/drawingml/2006/wordprocessingDrawing" xmlns:w10="urn:schemas-microsoft-com:office:word" xmlns:w="http://schemas.openxmlformats.org/wordprocessingml/2006/main" xmlns:w14="http://schemas.microsoft.com/office/word/2010/wordml" xmlns:w15="http://schemas.microsoft.com/office/word/2012/wordml" xmlns:w16cex="http://schemas.microsoft.com/office/word/2018/wordml/cex" xmlns:w16cid="http://schemas.microsoft.com/office/word/2016/wordml/cid" xmlns:w16="http://schemas.microsoft.com/office/word/2018/wordml" xmlns:w16du="http://schemas.microsoft.com/office/word/2023/wordml/word16du" xmlns:w16sdtdh="http://schemas.microsoft.com/office/word/2020/wordml/sdtdatahash" xmlns:w16sdtfl="http://schemas.microsoft.com/office/word/2024/wordml/sdtformatlock" xmlns:w16se="http://schemas.microsoft.com/office/word/2015/wordml/symex" xmlns:wpg="http://schemas.microsoft.com/office/word/2010/wordprocessingGroup" xmlns:wpi="http://schemas.microsoft.com/office/word/2010/wordprocessingInk" xmlns:wne="http://schemas.microsoft.com/office/word/2006/wordml" xmlns:wps="http://schemas.microsoft.com/office/word/2010/wordprocessingShape" mc:Ignorable="w14 w15 w16se w16cid w16 w16cex w16sdtdh w16sdtfl w16du wp14">
   <w:p>
     <w:pPr>
       <w:pStyle w:val="Footer"/>
@@ -5117,7 +5146,7 @@
 </file>
 
 <file path=word/footnotes.xml><?xml version="1.0" encoding="utf-8"?>
-<w:footnotes xmlns:wpc="http://schemas.microsoft.com/office/word/2010/wordprocessingCanvas" xmlns:cx="http://schemas.microsoft.com/office/drawing/2014/chartex" xmlns:cx1="http://schemas.microsoft.com/office/drawing/2015/9/8/chartex" xmlns:cx2="http://schemas.microsoft.com/office/drawing/2015/10/21/chartex" xmlns:cx3="http://schemas.microsoft.com/office/drawing/2016/5/9/chartex" xmlns:cx4="http://schemas.microsoft.com/office/drawing/2016/5/10/chartex" xmlns:cx5="http://schemas.microsoft.com/office/drawing/2016/5/11/chartex" xmlns:cx6="http://schemas.microsoft.com/office/drawing/2016/5/12/chartex" xmlns:cx7="http://schemas.microsoft.com/office/drawing/2016/5/13/chartex" xmlns:cx8="http://schemas.microsoft.com/office/drawing/2016/5/14/chartex" xmlns:mc="http://schemas.openxmlformats.org/markup-compatibility/2006" xmlns:aink="http://schemas.microsoft.com/office/drawing/2016/ink" xmlns:am3d="http://schemas.microsoft.com/office/drawing/2017/model3d" xmlns:o="urn:schemas-microsoft-com:office:office" xmlns:oel="http://schemas.microsoft.com/office/2019/extlst" xmlns:r="http://schemas.openxmlformats.org/officeDocument/2006/relationships" xmlns:m="http://schemas.openxmlformats.org/officeDocument/2006/math" xmlns:v="urn:schemas-microsoft-com:vml" xmlns:wp14="http://schemas.microsoft.com/office/word/2010/wordprocessingDrawing" xmlns:wp="http://schemas.openxmlformats.org/drawingml/2006/wordprocessingDrawing" xmlns:w10="urn:schemas-microsoft-com:office:word" xmlns:w="http://schemas.openxmlformats.org/wordprocessingml/2006/main" xmlns:w14="http://schemas.microsoft.com/office/word/2010/wordml" xmlns:w15="http://schemas.microsoft.com/office/word/2012/wordml" xmlns:w16cex="http://schemas.microsoft.com/office/word/2018/wordml/cex" xmlns:w16cid="http://schemas.microsoft.com/office/word/2016/wordml/cid" xmlns:w16="http://schemas.microsoft.com/office/word/2018/wordml" xmlns:w16sdtdh="http://schemas.microsoft.com/office/word/2020/wordml/sdtdatahash" xmlns:w16se="http://schemas.microsoft.com/office/word/2015/wordml/symex" xmlns:wpg="http://schemas.microsoft.com/office/word/2010/wordprocessingGroup" xmlns:wpi="http://schemas.microsoft.com/office/word/2010/wordprocessingInk" xmlns:wne="http://schemas.microsoft.com/office/word/2006/wordml" xmlns:wps="http://schemas.microsoft.com/office/word/2010/wordprocessingShape" mc:Ignorable="w14 w15 w16se w16cid w16 w16cex w16sdtdh wp14">
+<w:footnotes xmlns:wpc="http://schemas.microsoft.com/office/word/2010/wordprocessingCanvas" xmlns:cx="http://schemas.microsoft.com/office/drawing/2014/chartex" xmlns:cx1="http://schemas.microsoft.com/office/drawing/2015/9/8/chartex" xmlns:cx2="http://schemas.microsoft.com/office/drawing/2015/10/21/chartex" xmlns:cx3="http://schemas.microsoft.com/office/drawing/2016/5/9/chartex" xmlns:cx4="http://schemas.microsoft.com/office/drawing/2016/5/10/chartex" xmlns:cx5="http://schemas.microsoft.com/office/drawing/2016/5/11/chartex" xmlns:cx6="http://schemas.microsoft.com/office/drawing/2016/5/12/chartex" xmlns:cx7="http://schemas.microsoft.com/office/drawing/2016/5/13/chartex" xmlns:cx8="http://schemas.microsoft.com/office/drawing/2016/5/14/chartex" xmlns:mc="http://schemas.openxmlformats.org/markup-compatibility/2006" xmlns:aink="http://schemas.microsoft.com/office/drawing/2016/ink" xmlns:am3d="http://schemas.microsoft.com/office/drawing/2017/model3d" xmlns:o="urn:schemas-microsoft-com:office:office" xmlns:oel="http://schemas.microsoft.com/office/2019/extlst" xmlns:r="http://schemas.openxmlformats.org/officeDocument/2006/relationships" xmlns:m="http://schemas.openxmlformats.org/officeDocument/2006/math" xmlns:v="urn:schemas-microsoft-com:vml" xmlns:wp14="http://schemas.microsoft.com/office/word/2010/wordprocessingDrawing" xmlns:wp="http://schemas.openxmlformats.org/drawingml/2006/wordprocessingDrawing" xmlns:w10="urn:schemas-microsoft-com:office:word" xmlns:w="http://schemas.openxmlformats.org/wordprocessingml/2006/main" xmlns:w14="http://schemas.microsoft.com/office/word/2010/wordml" xmlns:w15="http://schemas.microsoft.com/office/word/2012/wordml" xmlns:w16cex="http://schemas.microsoft.com/office/word/2018/wordml/cex" xmlns:w16cid="http://schemas.microsoft.com/office/word/2016/wordml/cid" xmlns:w16="http://schemas.microsoft.com/office/word/2018/wordml" xmlns:w16du="http://schemas.microsoft.com/office/word/2023/wordml/word16du" xmlns:w16sdtdh="http://schemas.microsoft.com/office/word/2020/wordml/sdtdatahash" xmlns:w16sdtfl="http://schemas.microsoft.com/office/word/2024/wordml/sdtformatlock" xmlns:w16se="http://schemas.microsoft.com/office/word/2015/wordml/symex" xmlns:wpg="http://schemas.microsoft.com/office/word/2010/wordprocessingGroup" xmlns:wpi="http://schemas.microsoft.com/office/word/2010/wordprocessingInk" xmlns:wne="http://schemas.microsoft.com/office/word/2006/wordml" xmlns:wps="http://schemas.microsoft.com/office/word/2010/wordprocessingShape" mc:Ignorable="w14 w15 w16se w16cid w16 w16cex w16sdtdh w16sdtfl w16du wp14">
   <w:footnote w:type="separator" w:id="-1">
     <w:p>
       <w:pPr>
@@ -5142,7 +5171,7 @@
 </file>
 
 <file path=word/header1.xml><?xml version="1.0" encoding="utf-8"?>
-<w:hdr xmlns:wpc="http://schemas.microsoft.com/office/word/2010/wordprocessingCanvas" xmlns:cx="http://schemas.microsoft.com/office/drawing/2014/chartex" xmlns:cx1="http://schemas.microsoft.com/office/drawing/2015/9/8/chartex" xmlns:cx2="http://schemas.microsoft.com/office/drawing/2015/10/21/chartex" xmlns:cx3="http://schemas.microsoft.com/office/drawing/2016/5/9/chartex" xmlns:cx4="http://schemas.microsoft.com/office/drawing/2016/5/10/chartex" xmlns:cx5="http://schemas.microsoft.com/office/drawing/2016/5/11/chartex" xmlns:cx6="http://schemas.microsoft.com/office/drawing/2016/5/12/chartex" xmlns:cx7="http://schemas.microsoft.com/office/drawing/2016/5/13/chartex" xmlns:cx8="http://schemas.microsoft.com/office/drawing/2016/5/14/chartex" xmlns:mc="http://schemas.openxmlformats.org/markup-compatibility/2006" xmlns:aink="http://schemas.microsoft.com/office/drawing/2016/ink" xmlns:am3d="http://schemas.microsoft.com/office/drawing/2017/model3d" xmlns:o="urn:schemas-microsoft-com:office:office" xmlns:oel="http://schemas.microsoft.com/office/2019/extlst" xmlns:r="http://schemas.openxmlformats.org/officeDocument/2006/relationships" xmlns:m="http://schemas.openxmlformats.org/officeDocument/2006/math" xmlns:v="urn:schemas-microsoft-com:vml" xmlns:wp14="http://schemas.microsoft.com/office/word/2010/wordprocessingDrawing" xmlns:wp="http://schemas.openxmlformats.org/drawingml/2006/wordprocessingDrawing" xmlns:w10="urn:schemas-microsoft-com:office:word" xmlns:w="http://schemas.openxmlformats.org/wordprocessingml/2006/main" xmlns:w14="http://schemas.microsoft.com/office/word/2010/wordml" xmlns:w15="http://schemas.microsoft.com/office/word/2012/wordml" xmlns:w16cex="http://schemas.microsoft.com/office/word/2018/wordml/cex" xmlns:w16cid="http://schemas.microsoft.com/office/word/2016/wordml/cid" xmlns:w16="http://schemas.microsoft.com/office/word/2018/wordml" xmlns:w16sdtdh="http://schemas.microsoft.com/office/word/2020/wordml/sdtdatahash" xmlns:w16se="http://schemas.microsoft.com/office/word/2015/wordml/symex" xmlns:wpg="http://schemas.microsoft.com/office/word/2010/wordprocessingGroup" xmlns:wpi="http://schemas.microsoft.com/office/word/2010/wordprocessingInk" xmlns:wne="http://schemas.microsoft.com/office/word/2006/wordml" xmlns:wps="http://schemas.microsoft.com/office/word/2010/wordprocessingShape" mc:Ignorable="w14 w15 w16se w16cid w16 w16cex w16sdtdh wp14">
+<w:hdr xmlns:wpc="http://schemas.microsoft.com/office/word/2010/wordprocessingCanvas" xmlns:cx="http://schemas.microsoft.com/office/drawing/2014/chartex" xmlns:cx1="http://schemas.microsoft.com/office/drawing/2015/9/8/chartex" xmlns:cx2="http://schemas.microsoft.com/office/drawing/2015/10/21/chartex" xmlns:cx3="http://schemas.microsoft.com/office/drawing/2016/5/9/chartex" xmlns:cx4="http://schemas.microsoft.com/office/drawing/2016/5/10/chartex" xmlns:cx5="http://schemas.microsoft.com/office/drawing/2016/5/11/chartex" xmlns:cx6="http://schemas.microsoft.com/office/drawing/2016/5/12/chartex" xmlns:cx7="http://schemas.microsoft.com/office/drawing/2016/5/13/chartex" xmlns:cx8="http://schemas.microsoft.com/office/drawing/2016/5/14/chartex" xmlns:mc="http://schemas.openxmlformats.org/markup-compatibility/2006" xmlns:aink="http://schemas.microsoft.com/office/drawing/2016/ink" xmlns:am3d="http://schemas.microsoft.com/office/drawing/2017/model3d" xmlns:o="urn:schemas-microsoft-com:office:office" xmlns:oel="http://schemas.microsoft.com/office/2019/extlst" xmlns:r="http://schemas.openxmlformats.org/officeDocument/2006/relationships" xmlns:m="http://schemas.openxmlformats.org/officeDocument/2006/math" xmlns:v="urn:schemas-microsoft-com:vml" xmlns:wp14="http://schemas.microsoft.com/office/word/2010/wordprocessingDrawing" xmlns:wp="http://schemas.openxmlformats.org/drawingml/2006/wordprocessingDrawing" xmlns:w10="urn:schemas-microsoft-com:office:word" xmlns:w="http://schemas.openxmlformats.org/wordprocessingml/2006/main" xmlns:w14="http://schemas.microsoft.com/office/word/2010/wordml" xmlns:w15="http://schemas.microsoft.com/office/word/2012/wordml" xmlns:w16cex="http://schemas.microsoft.com/office/word/2018/wordml/cex" xmlns:w16cid="http://schemas.microsoft.com/office/word/2016/wordml/cid" xmlns:w16="http://schemas.microsoft.com/office/word/2018/wordml" xmlns:w16du="http://schemas.microsoft.com/office/word/2023/wordml/word16du" xmlns:w16sdtdh="http://schemas.microsoft.com/office/word/2020/wordml/sdtdatahash" xmlns:w16sdtfl="http://schemas.microsoft.com/office/word/2024/wordml/sdtformatlock" xmlns:w16se="http://schemas.microsoft.com/office/word/2015/wordml/symex" xmlns:wpg="http://schemas.microsoft.com/office/word/2010/wordprocessingGroup" xmlns:wpi="http://schemas.microsoft.com/office/word/2010/wordprocessingInk" xmlns:wne="http://schemas.microsoft.com/office/word/2006/wordml" xmlns:wps="http://schemas.microsoft.com/office/word/2010/wordprocessingShape" mc:Ignorable="w14 w15 w16se w16cid w16 w16cex w16sdtdh w16sdtfl w16du wp14">
   <w:p>
     <w:pPr>
       <w:rPr>
@@ -5233,7 +5262,7 @@
 </file>
 
 <file path=word/header2.xml><?xml version="1.0" encoding="utf-8"?>
-<w:hdr xmlns:wpc="http://schemas.microsoft.com/office/word/2010/wordprocessingCanvas" xmlns:cx="http://schemas.microsoft.com/office/drawing/2014/chartex" xmlns:cx1="http://schemas.microsoft.com/office/drawing/2015/9/8/chartex" xmlns:cx2="http://schemas.microsoft.com/office/drawing/2015/10/21/chartex" xmlns:cx3="http://schemas.microsoft.com/office/drawing/2016/5/9/chartex" xmlns:cx4="http://schemas.microsoft.com/office/drawing/2016/5/10/chartex" xmlns:cx5="http://schemas.microsoft.com/office/drawing/2016/5/11/chartex" xmlns:cx6="http://schemas.microsoft.com/office/drawing/2016/5/12/chartex" xmlns:cx7="http://schemas.microsoft.com/office/drawing/2016/5/13/chartex" xmlns:cx8="http://schemas.microsoft.com/office/drawing/2016/5/14/chartex" xmlns:mc="http://schemas.openxmlformats.org/markup-compatibility/2006" xmlns:aink="http://schemas.microsoft.com/office/drawing/2016/ink" xmlns:am3d="http://schemas.microsoft.com/office/drawing/2017/model3d" xmlns:o="urn:schemas-microsoft-com:office:office" xmlns:oel="http://schemas.microsoft.com/office/2019/extlst" xmlns:r="http://schemas.openxmlformats.org/officeDocument/2006/relationships" xmlns:m="http://schemas.openxmlformats.org/officeDocument/2006/math" xmlns:v="urn:schemas-microsoft-com:vml" xmlns:wp14="http://schemas.microsoft.com/office/word/2010/wordprocessingDrawing" xmlns:wp="http://schemas.openxmlformats.org/drawingml/2006/wordprocessingDrawing" xmlns:w10="urn:schemas-microsoft-com:office:word" xmlns:w="http://schemas.openxmlformats.org/wordprocessingml/2006/main" xmlns:w14="http://schemas.microsoft.com/office/word/2010/wordml" xmlns:w15="http://schemas.microsoft.com/office/word/2012/wordml" xmlns:w16cex="http://schemas.microsoft.com/office/word/2018/wordml/cex" xmlns:w16cid="http://schemas.microsoft.com/office/word/2016/wordml/cid" xmlns:w16="http://schemas.microsoft.com/office/word/2018/wordml" xmlns:w16sdtdh="http://schemas.microsoft.com/office/word/2020/wordml/sdtdatahash" xmlns:w16se="http://schemas.microsoft.com/office/word/2015/wordml/symex" xmlns:wpg="http://schemas.microsoft.com/office/word/2010/wordprocessingGroup" xmlns:wpi="http://schemas.microsoft.com/office/word/2010/wordprocessingInk" xmlns:wne="http://schemas.microsoft.com/office/word/2006/wordml" xmlns:wps="http://schemas.microsoft.com/office/word/2010/wordprocessingShape" mc:Ignorable="w14 w15 w16se w16cid w16 w16cex w16sdtdh wp14">
+<w:hdr xmlns:wpc="http://schemas.microsoft.com/office/word/2010/wordprocessingCanvas" xmlns:cx="http://schemas.microsoft.com/office/drawing/2014/chartex" xmlns:cx1="http://schemas.microsoft.com/office/drawing/2015/9/8/chartex" xmlns:cx2="http://schemas.microsoft.com/office/drawing/2015/10/21/chartex" xmlns:cx3="http://schemas.microsoft.com/office/drawing/2016/5/9/chartex" xmlns:cx4="http://schemas.microsoft.com/office/drawing/2016/5/10/chartex" xmlns:cx5="http://schemas.microsoft.com/office/drawing/2016/5/11/chartex" xmlns:cx6="http://schemas.microsoft.com/office/drawing/2016/5/12/chartex" xmlns:cx7="http://schemas.microsoft.com/office/drawing/2016/5/13/chartex" xmlns:cx8="http://schemas.microsoft.com/office/drawing/2016/5/14/chartex" xmlns:mc="http://schemas.openxmlformats.org/markup-compatibility/2006" xmlns:aink="http://schemas.microsoft.com/office/drawing/2016/ink" xmlns:am3d="http://schemas.microsoft.com/office/drawing/2017/model3d" xmlns:o="urn:schemas-microsoft-com:office:office" xmlns:oel="http://schemas.microsoft.com/office/2019/extlst" xmlns:r="http://schemas.openxmlformats.org/officeDocument/2006/relationships" xmlns:m="http://schemas.openxmlformats.org/officeDocument/2006/math" xmlns:v="urn:schemas-microsoft-com:vml" xmlns:wp14="http://schemas.microsoft.com/office/word/2010/wordprocessingDrawing" xmlns:wp="http://schemas.openxmlformats.org/drawingml/2006/wordprocessingDrawing" xmlns:w10="urn:schemas-microsoft-com:office:word" xmlns:w="http://schemas.openxmlformats.org/wordprocessingml/2006/main" xmlns:w14="http://schemas.microsoft.com/office/word/2010/wordml" xmlns:w15="http://schemas.microsoft.com/office/word/2012/wordml" xmlns:w16cex="http://schemas.microsoft.com/office/word/2018/wordml/cex" xmlns:w16cid="http://schemas.microsoft.com/office/word/2016/wordml/cid" xmlns:w16="http://schemas.microsoft.com/office/word/2018/wordml" xmlns:w16du="http://schemas.microsoft.com/office/word/2023/wordml/word16du" xmlns:w16sdtdh="http://schemas.microsoft.com/office/word/2020/wordml/sdtdatahash" xmlns:w16sdtfl="http://schemas.microsoft.com/office/word/2024/wordml/sdtformatlock" xmlns:w16se="http://schemas.microsoft.com/office/word/2015/wordml/symex" xmlns:wpg="http://schemas.microsoft.com/office/word/2010/wordprocessingGroup" xmlns:wpi="http://schemas.microsoft.com/office/word/2010/wordprocessingInk" xmlns:wne="http://schemas.microsoft.com/office/word/2006/wordml" xmlns:wps="http://schemas.microsoft.com/office/word/2010/wordprocessingShape" mc:Ignorable="w14 w15 w16se w16cid w16 w16cex w16sdtdh w16sdtfl w16du wp14">
   <w:tbl>
     <w:tblPr>
       <w:tblW w:w="0" w:type="auto"/>
@@ -5258,11 +5287,9 @@
           <w:tcW w:w="6379" w:type="dxa"/>
         </w:tcPr>
         <w:p>
-          <w:fldSimple w:instr=" SUBJECT  \* MERGEFORMAT ">
-            <w:r>
-              <w:t>&lt;Project Name&gt;</w:t>
-            </w:r>
-          </w:fldSimple>
+          <w:r>
+            <w:t>Arithmetic Expression Evaluator C++</w:t>
+          </w:r>
         </w:p>
       </w:tc>
       <w:tc>
@@ -5302,7 +5329,25 @@
         </w:tcPr>
         <w:p>
           <w:r>
-            <w:t xml:space="preserve">  Date: &lt;dd/mmm/yy&gt;</w:t>
+            <w:t xml:space="preserve">  Date: &lt;</w:t>
+          </w:r>
+          <w:r>
+            <w:t>11</w:t>
+          </w:r>
+          <w:r>
+            <w:t>/</w:t>
+          </w:r>
+          <w:r>
+            <w:t>Feb</w:t>
+          </w:r>
+          <w:r>
+            <w:t>/</w:t>
+          </w:r>
+          <w:r>
+            <w:t>26</w:t>
+          </w:r>
+          <w:r>
+            <w:t>&gt;</w:t>
           </w:r>
         </w:p>
       </w:tc>
@@ -5315,7 +5360,7 @@
         </w:tcPr>
         <w:p>
           <w:r>
-            <w:t>&lt;document identifier&gt;</w:t>
+            <w:t>EECS348-SDP-TermProj-v1.0</w:t>
           </w:r>
         </w:p>
       </w:tc>
@@ -5330,7 +5375,7 @@
 </file>
 
 <file path=word/header3.xml><?xml version="1.0" encoding="utf-8"?>
-<w:hdr xmlns:wpc="http://schemas.microsoft.com/office/word/2010/wordprocessingCanvas" xmlns:cx="http://schemas.microsoft.com/office/drawing/2014/chartex" xmlns:cx1="http://schemas.microsoft.com/office/drawing/2015/9/8/chartex" xmlns:cx2="http://schemas.microsoft.com/office/drawing/2015/10/21/chartex" xmlns:cx3="http://schemas.microsoft.com/office/drawing/2016/5/9/chartex" xmlns:cx4="http://schemas.microsoft.com/office/drawing/2016/5/10/chartex" xmlns:cx5="http://schemas.microsoft.com/office/drawing/2016/5/11/chartex" xmlns:cx6="http://schemas.microsoft.com/office/drawing/2016/5/12/chartex" xmlns:cx7="http://schemas.microsoft.com/office/drawing/2016/5/13/chartex" xmlns:cx8="http://schemas.microsoft.com/office/drawing/2016/5/14/chartex" xmlns:mc="http://schemas.openxmlformats.org/markup-compatibility/2006" xmlns:aink="http://schemas.microsoft.com/office/drawing/2016/ink" xmlns:am3d="http://schemas.microsoft.com/office/drawing/2017/model3d" xmlns:o="urn:schemas-microsoft-com:office:office" xmlns:oel="http://schemas.microsoft.com/office/2019/extlst" xmlns:r="http://schemas.openxmlformats.org/officeDocument/2006/relationships" xmlns:m="http://schemas.openxmlformats.org/officeDocument/2006/math" xmlns:v="urn:schemas-microsoft-com:vml" xmlns:wp14="http://schemas.microsoft.com/office/word/2010/wordprocessingDrawing" xmlns:wp="http://schemas.openxmlformats.org/drawingml/2006/wordprocessingDrawing" xmlns:w10="urn:schemas-microsoft-com:office:word" xmlns:w="http://schemas.openxmlformats.org/wordprocessingml/2006/main" xmlns:w14="http://schemas.microsoft.com/office/word/2010/wordml" xmlns:w15="http://schemas.microsoft.com/office/word/2012/wordml" xmlns:w16cex="http://schemas.microsoft.com/office/word/2018/wordml/cex" xmlns:w16cid="http://schemas.microsoft.com/office/word/2016/wordml/cid" xmlns:w16="http://schemas.microsoft.com/office/word/2018/wordml" xmlns:w16sdtdh="http://schemas.microsoft.com/office/word/2020/wordml/sdtdatahash" xmlns:w16se="http://schemas.microsoft.com/office/word/2015/wordml/symex" xmlns:wpg="http://schemas.microsoft.com/office/word/2010/wordprocessingGroup" xmlns:wpi="http://schemas.microsoft.com/office/word/2010/wordprocessingInk" xmlns:wne="http://schemas.microsoft.com/office/word/2006/wordml" xmlns:wps="http://schemas.microsoft.com/office/word/2010/wordprocessingShape" mc:Ignorable="w14 w15 w16se w16cid w16 w16cex w16sdtdh wp14">
+<w:hdr xmlns:wpc="http://schemas.microsoft.com/office/word/2010/wordprocessingCanvas" xmlns:cx="http://schemas.microsoft.com/office/drawing/2014/chartex" xmlns:cx1="http://schemas.microsoft.com/office/drawing/2015/9/8/chartex" xmlns:cx2="http://schemas.microsoft.com/office/drawing/2015/10/21/chartex" xmlns:cx3="http://schemas.microsoft.com/office/drawing/2016/5/9/chartex" xmlns:cx4="http://schemas.microsoft.com/office/drawing/2016/5/10/chartex" xmlns:cx5="http://schemas.microsoft.com/office/drawing/2016/5/11/chartex" xmlns:cx6="http://schemas.microsoft.com/office/drawing/2016/5/12/chartex" xmlns:cx7="http://schemas.microsoft.com/office/drawing/2016/5/13/chartex" xmlns:cx8="http://schemas.microsoft.com/office/drawing/2016/5/14/chartex" xmlns:mc="http://schemas.openxmlformats.org/markup-compatibility/2006" xmlns:aink="http://schemas.microsoft.com/office/drawing/2016/ink" xmlns:am3d="http://schemas.microsoft.com/office/drawing/2017/model3d" xmlns:o="urn:schemas-microsoft-com:office:office" xmlns:oel="http://schemas.microsoft.com/office/2019/extlst" xmlns:r="http://schemas.openxmlformats.org/officeDocument/2006/relationships" xmlns:m="http://schemas.openxmlformats.org/officeDocument/2006/math" xmlns:v="urn:schemas-microsoft-com:vml" xmlns:wp14="http://schemas.microsoft.com/office/word/2010/wordprocessingDrawing" xmlns:wp="http://schemas.openxmlformats.org/drawingml/2006/wordprocessingDrawing" xmlns:w10="urn:schemas-microsoft-com:office:word" xmlns:w="http://schemas.openxmlformats.org/wordprocessingml/2006/main" xmlns:w14="http://schemas.microsoft.com/office/word/2010/wordml" xmlns:w15="http://schemas.microsoft.com/office/word/2012/wordml" xmlns:w16cex="http://schemas.microsoft.com/office/word/2018/wordml/cex" xmlns:w16cid="http://schemas.microsoft.com/office/word/2016/wordml/cid" xmlns:w16="http://schemas.microsoft.com/office/word/2018/wordml" xmlns:w16du="http://schemas.microsoft.com/office/word/2023/wordml/word16du" xmlns:w16sdtdh="http://schemas.microsoft.com/office/word/2020/wordml/sdtdatahash" xmlns:w16sdtfl="http://schemas.microsoft.com/office/word/2024/wordml/sdtformatlock" xmlns:w16se="http://schemas.microsoft.com/office/word/2015/wordml/symex" xmlns:wpg="http://schemas.microsoft.com/office/word/2010/wordprocessingGroup" xmlns:wpi="http://schemas.microsoft.com/office/word/2010/wordprocessingInk" xmlns:wne="http://schemas.microsoft.com/office/word/2006/wordml" xmlns:wps="http://schemas.microsoft.com/office/word/2010/wordprocessingShape" mc:Ignorable="w14 w15 w16se w16cid w16 w16cex w16sdtdh w16sdtfl w16du wp14">
   <w:p>
     <w:pPr>
       <w:pStyle w:val="Header"/>
@@ -5340,7 +5385,7 @@
 </file>
 
 <file path=word/numbering.xml><?xml version="1.0" encoding="utf-8"?>
-<w:numbering xmlns:wpc="http://schemas.microsoft.com/office/word/2010/wordprocessingCanvas" xmlns:cx="http://schemas.microsoft.com/office/drawing/2014/chartex" xmlns:cx1="http://schemas.microsoft.com/office/drawing/2015/9/8/chartex" xmlns:cx2="http://schemas.microsoft.com/office/drawing/2015/10/21/chartex" xmlns:cx3="http://schemas.microsoft.com/office/drawing/2016/5/9/chartex" xmlns:cx4="http://schemas.microsoft.com/office/drawing/2016/5/10/chartex" xmlns:cx5="http://schemas.microsoft.com/office/drawing/2016/5/11/chartex" xmlns:cx6="http://schemas.microsoft.com/office/drawing/2016/5/12/chartex" xmlns:cx7="http://schemas.microsoft.com/office/drawing/2016/5/13/chartex" xmlns:cx8="http://schemas.microsoft.com/office/drawing/2016/5/14/chartex" xmlns:mc="http://schemas.openxmlformats.org/markup-compatibility/2006" xmlns:aink="http://schemas.microsoft.com/office/drawing/2016/ink" xmlns:am3d="http://schemas.microsoft.com/office/drawing/2017/model3d" xmlns:o="urn:schemas-microsoft-com:office:office" xmlns:oel="http://schemas.microsoft.com/office/2019/extlst" xmlns:r="http://schemas.openxmlformats.org/officeDocument/2006/relationships" xmlns:m="http://schemas.openxmlformats.org/officeDocument/2006/math" xmlns:v="urn:schemas-microsoft-com:vml" xmlns:wp14="http://schemas.microsoft.com/office/word/2010/wordprocessingDrawing" xmlns:wp="http://schemas.openxmlformats.org/drawingml/2006/wordprocessingDrawing" xmlns:w10="urn:schemas-microsoft-com:office:word" xmlns:w="http://schemas.openxmlformats.org/wordprocessingml/2006/main" xmlns:w14="http://schemas.microsoft.com/office/word/2010/wordml" xmlns:w15="http://schemas.microsoft.com/office/word/2012/wordml" xmlns:w16cex="http://schemas.microsoft.com/office/word/2018/wordml/cex" xmlns:w16cid="http://schemas.microsoft.com/office/word/2016/wordml/cid" xmlns:w16="http://schemas.microsoft.com/office/word/2018/wordml" xmlns:w16sdtdh="http://schemas.microsoft.com/office/word/2020/wordml/sdtdatahash" xmlns:w16se="http://schemas.microsoft.com/office/word/2015/wordml/symex" xmlns:wpg="http://schemas.microsoft.com/office/word/2010/wordprocessingGroup" xmlns:wpi="http://schemas.microsoft.com/office/word/2010/wordprocessingInk" xmlns:wne="http://schemas.microsoft.com/office/word/2006/wordml" xmlns:wps="http://schemas.microsoft.com/office/word/2010/wordprocessingShape" mc:Ignorable="w14 w15 w16se w16cid w16 w16cex w16sdtdh wp14">
+<w:numbering xmlns:wpc="http://schemas.microsoft.com/office/word/2010/wordprocessingCanvas" xmlns:cx="http://schemas.microsoft.com/office/drawing/2014/chartex" xmlns:cx1="http://schemas.microsoft.com/office/drawing/2015/9/8/chartex" xmlns:cx2="http://schemas.microsoft.com/office/drawing/2015/10/21/chartex" xmlns:cx3="http://schemas.microsoft.com/office/drawing/2016/5/9/chartex" xmlns:cx4="http://schemas.microsoft.com/office/drawing/2016/5/10/chartex" xmlns:cx5="http://schemas.microsoft.com/office/drawing/2016/5/11/chartex" xmlns:cx6="http://schemas.microsoft.com/office/drawing/2016/5/12/chartex" xmlns:cx7="http://schemas.microsoft.com/office/drawing/2016/5/13/chartex" xmlns:cx8="http://schemas.microsoft.com/office/drawing/2016/5/14/chartex" xmlns:mc="http://schemas.openxmlformats.org/markup-compatibility/2006" xmlns:aink="http://schemas.microsoft.com/office/drawing/2016/ink" xmlns:am3d="http://schemas.microsoft.com/office/drawing/2017/model3d" xmlns:o="urn:schemas-microsoft-com:office:office" xmlns:oel="http://schemas.microsoft.com/office/2019/extlst" xmlns:r="http://schemas.openxmlformats.org/officeDocument/2006/relationships" xmlns:m="http://schemas.openxmlformats.org/officeDocument/2006/math" xmlns:v="urn:schemas-microsoft-com:vml" xmlns:wp14="http://schemas.microsoft.com/office/word/2010/wordprocessingDrawing" xmlns:wp="http://schemas.openxmlformats.org/drawingml/2006/wordprocessingDrawing" xmlns:w10="urn:schemas-microsoft-com:office:word" xmlns:w="http://schemas.openxmlformats.org/wordprocessingml/2006/main" xmlns:w14="http://schemas.microsoft.com/office/word/2010/wordml" xmlns:w15="http://schemas.microsoft.com/office/word/2012/wordml" xmlns:w16cex="http://schemas.microsoft.com/office/word/2018/wordml/cex" xmlns:w16cid="http://schemas.microsoft.com/office/word/2016/wordml/cid" xmlns:w16="http://schemas.microsoft.com/office/word/2018/wordml" xmlns:w16du="http://schemas.microsoft.com/office/word/2023/wordml/word16du" xmlns:w16sdtdh="http://schemas.microsoft.com/office/word/2020/wordml/sdtdatahash" xmlns:w16sdtfl="http://schemas.microsoft.com/office/word/2024/wordml/sdtformatlock" xmlns:w16se="http://schemas.microsoft.com/office/word/2015/wordml/symex" xmlns:wpg="http://schemas.microsoft.com/office/word/2010/wordprocessingGroup" xmlns:wpi="http://schemas.microsoft.com/office/word/2010/wordprocessingInk" xmlns:wne="http://schemas.microsoft.com/office/word/2006/wordml" xmlns:wps="http://schemas.microsoft.com/office/word/2010/wordprocessingShape" mc:Ignorable="w14 w15 w16se w16cid w16 w16cex w16sdtdh w16sdtfl w16du wp14">
   <w:abstractNum w:abstractNumId="0" w15:restartNumberingAfterBreak="0">
     <w:nsid w:val="FFFFFFFB"/>
     <w:multiLevelType w:val="multilevel"/>
@@ -7925,7 +7970,7 @@
 </file>
 
 <file path=word/styles.xml><?xml version="1.0" encoding="utf-8"?>
-<w:styles xmlns:mc="http://schemas.openxmlformats.org/markup-compatibility/2006" xmlns:r="http://schemas.openxmlformats.org/officeDocument/2006/relationships" xmlns:w="http://schemas.openxmlformats.org/wordprocessingml/2006/main" xmlns:w14="http://schemas.microsoft.com/office/word/2010/wordml" xmlns:w15="http://schemas.microsoft.com/office/word/2012/wordml" xmlns:w16cex="http://schemas.microsoft.com/office/word/2018/wordml/cex" xmlns:w16cid="http://schemas.microsoft.com/office/word/2016/wordml/cid" xmlns:w16="http://schemas.microsoft.com/office/word/2018/wordml" xmlns:w16sdtdh="http://schemas.microsoft.com/office/word/2020/wordml/sdtdatahash" xmlns:w16se="http://schemas.microsoft.com/office/word/2015/wordml/symex" mc:Ignorable="w14 w15 w16se w16cid w16 w16cex w16sdtdh">
+<w:styles xmlns:mc="http://schemas.openxmlformats.org/markup-compatibility/2006" xmlns:r="http://schemas.openxmlformats.org/officeDocument/2006/relationships" xmlns:w="http://schemas.openxmlformats.org/wordprocessingml/2006/main" xmlns:w14="http://schemas.microsoft.com/office/word/2010/wordml" xmlns:w15="http://schemas.microsoft.com/office/word/2012/wordml" xmlns:w16cex="http://schemas.microsoft.com/office/word/2018/wordml/cex" xmlns:w16cid="http://schemas.microsoft.com/office/word/2016/wordml/cid" xmlns:w16="http://schemas.microsoft.com/office/word/2018/wordml" xmlns:w16du="http://schemas.microsoft.com/office/word/2023/wordml/word16du" xmlns:w16sdtdh="http://schemas.microsoft.com/office/word/2020/wordml/sdtdatahash" xmlns:w16sdtfl="http://schemas.microsoft.com/office/word/2024/wordml/sdtformatlock" xmlns:w16se="http://schemas.microsoft.com/office/word/2015/wordml/symex" mc:Ignorable="w14 w15 w16se w16cid w16 w16cex w16sdtdh w16sdtfl w16du">
   <w:docDefaults>
     <w:rPrDefault>
       <w:rPr>

</xml_diff>